<commit_message>
Add parser expression tree
</commit_message>
<xml_diff>
--- a/ProjectDocument.docx
+++ b/ProjectDocument.docx
@@ -14771,11 +14771,10 @@
         <w:adjustRightInd w:val="0"/>
         <w:spacing w:after="0" w:line="240" w:lineRule="auto"/>
         <w:rPr>
-          <w:rFonts w:ascii="David" w:hAnsi="David" w:cs="David" w:hint="cs"/>
-          <w:color w:val="000000" w:themeColor="text1"/>
-          <w:sz w:val="24"/>
-          <w:szCs w:val="24"/>
-          <w:rtl/>
+          <w:rFonts w:ascii="David" w:hAnsi="David" w:cs="David"/>
+          <w:color w:val="000000" w:themeColor="text1"/>
+          <w:sz w:val="24"/>
+          <w:szCs w:val="24"/>
           <w:lang w:bidi="he-IL"/>
         </w:rPr>
       </w:pPr>
@@ -14835,35 +14834,87 @@
         <w:adjustRightInd w:val="0"/>
         <w:spacing w:after="0" w:line="240" w:lineRule="auto"/>
         <w:rPr>
-          <w:rFonts w:ascii="David" w:hAnsi="David" w:cs="David"/>
-          <w:color w:val="000000" w:themeColor="text1"/>
-          <w:sz w:val="24"/>
-          <w:szCs w:val="24"/>
-          <w:rtl/>
-          <w:lang w:bidi="he-IL"/>
-        </w:rPr>
-      </w:pPr>
-      <w:r>
-        <w:rPr>
-          <w:rFonts w:ascii="David" w:hAnsi="David" w:cs="David" w:hint="cs"/>
-          <w:color w:val="000000" w:themeColor="text1"/>
-          <w:sz w:val="24"/>
-          <w:szCs w:val="24"/>
-          <w:rtl/>
-          <w:lang w:bidi="he-IL"/>
-        </w:rPr>
-        <w:t>צבע כתום הוא</w:t>
-      </w:r>
-      <w:r>
-        <w:rPr>
-          <w:rFonts w:ascii="David" w:hAnsi="David" w:cs="David" w:hint="cs"/>
-          <w:color w:val="000000" w:themeColor="text1"/>
-          <w:sz w:val="24"/>
-          <w:szCs w:val="24"/>
-          <w:rtl/>
-          <w:lang w:bidi="he-IL"/>
-        </w:rPr>
-        <w:t xml:space="preserve"> הגדרה חדשה</w:t>
+          <w:rFonts w:ascii="David" w:hAnsi="David" w:cs="David" w:hint="cs"/>
+          <w:color w:val="000000" w:themeColor="text1"/>
+          <w:sz w:val="24"/>
+          <w:szCs w:val="24"/>
+          <w:rtl/>
+          <w:lang w:bidi="he-IL"/>
+        </w:rPr>
+      </w:pPr>
+      <w:r>
+        <w:rPr>
+          <w:rFonts w:ascii="David" w:hAnsi="David" w:cs="David" w:hint="cs"/>
+          <w:color w:val="000000" w:themeColor="text1"/>
+          <w:sz w:val="24"/>
+          <w:szCs w:val="24"/>
+          <w:rtl/>
+          <w:lang w:bidi="he-IL"/>
+        </w:rPr>
+        <w:t>הסימן</w:t>
+      </w:r>
+      <w:r>
+        <w:rPr>
+          <w:rFonts w:ascii="David" w:hAnsi="David" w:cs="David"/>
+          <w:color w:val="000000" w:themeColor="text1"/>
+          <w:sz w:val="24"/>
+          <w:szCs w:val="24"/>
+          <w:lang w:bidi="he-IL"/>
+        </w:rPr>
+        <w:t xml:space="preserve"> ’||’ </w:t>
+      </w:r>
+      <w:r>
+        <w:rPr>
+          <w:rFonts w:ascii="David" w:hAnsi="David" w:cs="David" w:hint="cs"/>
+          <w:color w:val="000000" w:themeColor="text1"/>
+          <w:sz w:val="24"/>
+          <w:szCs w:val="24"/>
+          <w:rtl/>
+          <w:lang w:bidi="he-IL"/>
+        </w:rPr>
+        <w:t xml:space="preserve">כוונתו </w:t>
+      </w:r>
+      <w:r>
+        <w:rPr>
+          <w:rFonts w:ascii="David" w:hAnsi="David" w:cs="David"/>
+          <w:color w:val="000000" w:themeColor="text1"/>
+          <w:sz w:val="24"/>
+          <w:szCs w:val="24"/>
+          <w:lang w:bidi="he-IL"/>
+        </w:rPr>
+        <w:t>’</w:t>
+      </w:r>
+      <w:r>
+        <w:rPr>
+          <w:rFonts w:ascii="David" w:hAnsi="David" w:cs="David" w:hint="cs"/>
+          <w:color w:val="000000" w:themeColor="text1"/>
+          <w:sz w:val="24"/>
+          <w:szCs w:val="24"/>
+          <w:rtl/>
+          <w:lang w:bidi="he-IL"/>
+        </w:rPr>
+        <w:t>או</w:t>
+      </w:r>
+      <w:r>
+        <w:rPr>
+          <w:rFonts w:ascii="David" w:hAnsi="David" w:cs="David"/>
+          <w:color w:val="000000" w:themeColor="text1"/>
+          <w:sz w:val="24"/>
+          <w:szCs w:val="24"/>
+          <w:lang w:bidi="he-IL"/>
+        </w:rPr>
+        <w:t>’</w:t>
+      </w:r>
+      <w:r>
+        <w:rPr>
+          <w:rFonts w:ascii="David" w:hAnsi="David" w:cs="David" w:hint="cs"/>
+          <w:color w:val="000000" w:themeColor="text1"/>
+          <w:sz w:val="24"/>
+          <w:szCs w:val="24"/>
+          <w:rtl/>
+          <w:lang w:bidi="he-IL"/>
+        </w:rPr>
+        <w:t>, כלומר מה שנמצא אחריו הוא אחד מהאפשרויות להגדרת המושג</w:t>
       </w:r>
     </w:p>
     <w:p>
@@ -14879,23 +14930,35 @@
         <w:adjustRightInd w:val="0"/>
         <w:spacing w:after="0" w:line="240" w:lineRule="auto"/>
         <w:rPr>
-          <w:rFonts w:ascii="David" w:hAnsi="David" w:cs="David" w:hint="cs"/>
-          <w:color w:val="000000" w:themeColor="text1"/>
-          <w:sz w:val="24"/>
-          <w:szCs w:val="24"/>
-          <w:lang w:bidi="he-IL"/>
-        </w:rPr>
-      </w:pPr>
-      <w:r>
-        <w:rPr>
-          <w:rFonts w:ascii="David" w:hAnsi="David" w:cs="David" w:hint="cs"/>
-          <w:color w:val="000000" w:themeColor="text1"/>
-          <w:sz w:val="24"/>
-          <w:szCs w:val="24"/>
-          <w:rtl/>
-          <w:lang w:bidi="he-IL"/>
-        </w:rPr>
-        <w:t>צבע כחול הוא שימוש בהגדרה שעוד לו ניתנה</w:t>
+          <w:rFonts w:ascii="David" w:hAnsi="David" w:cs="David"/>
+          <w:color w:val="000000" w:themeColor="text1"/>
+          <w:sz w:val="24"/>
+          <w:szCs w:val="24"/>
+          <w:rtl/>
+          <w:lang w:bidi="he-IL"/>
+        </w:rPr>
+      </w:pPr>
+      <w:r>
+        <w:rPr>
+          <w:rFonts w:ascii="David" w:hAnsi="David" w:cs="David" w:hint="cs"/>
+          <w:color w:val="000000" w:themeColor="text1"/>
+          <w:sz w:val="24"/>
+          <w:szCs w:val="24"/>
+          <w:rtl/>
+          <w:lang w:bidi="he-IL"/>
+        </w:rPr>
+        <w:t>צבע כתום הוא</w:t>
+      </w:r>
+      <w:r>
+        <w:rPr>
+          <w:rFonts w:ascii="David" w:hAnsi="David" w:cs="David" w:hint="cs"/>
+          <w:color w:val="000000" w:themeColor="text1"/>
+          <w:sz w:val="24"/>
+          <w:szCs w:val="24"/>
+          <w:rtl/>
+          <w:lang w:bidi="he-IL"/>
+        </w:rPr>
+        <w:t xml:space="preserve"> הגדרה חדשה</w:t>
       </w:r>
     </w:p>
     <w:p>
@@ -14911,23 +14974,23 @@
         <w:adjustRightInd w:val="0"/>
         <w:spacing w:after="0" w:line="240" w:lineRule="auto"/>
         <w:rPr>
-          <w:rFonts w:ascii="David" w:hAnsi="David" w:cs="David"/>
-          <w:color w:val="000000" w:themeColor="text1"/>
-          <w:sz w:val="24"/>
-          <w:szCs w:val="24"/>
-          <w:lang w:bidi="he-IL"/>
-        </w:rPr>
-      </w:pPr>
-      <w:r>
-        <w:rPr>
-          <w:rFonts w:ascii="David" w:hAnsi="David" w:cs="David" w:hint="cs"/>
-          <w:color w:val="000000" w:themeColor="text1"/>
-          <w:sz w:val="24"/>
-          <w:szCs w:val="24"/>
-          <w:rtl/>
-          <w:lang w:bidi="he-IL"/>
-        </w:rPr>
-        <w:t>צבע ירוק הוא שלא חייב שההגדרה תהיה קיימת</w:t>
+          <w:rFonts w:ascii="David" w:hAnsi="David" w:cs="David" w:hint="cs"/>
+          <w:color w:val="000000" w:themeColor="text1"/>
+          <w:sz w:val="24"/>
+          <w:szCs w:val="24"/>
+          <w:lang w:bidi="he-IL"/>
+        </w:rPr>
+      </w:pPr>
+      <w:r>
+        <w:rPr>
+          <w:rFonts w:ascii="David" w:hAnsi="David" w:cs="David" w:hint="cs"/>
+          <w:color w:val="000000" w:themeColor="text1"/>
+          <w:sz w:val="24"/>
+          <w:szCs w:val="24"/>
+          <w:rtl/>
+          <w:lang w:bidi="he-IL"/>
+        </w:rPr>
+        <w:t>צבע כחול הוא שימוש בהגדרה שעוד לו ניתנה</w:t>
       </w:r>
     </w:p>
     <w:p>
@@ -14943,24 +15006,23 @@
         <w:adjustRightInd w:val="0"/>
         <w:spacing w:after="0" w:line="240" w:lineRule="auto"/>
         <w:rPr>
-          <w:rFonts w:ascii="David" w:hAnsi="David" w:cs="David" w:hint="cs"/>
-          <w:color w:val="000000" w:themeColor="text1"/>
-          <w:sz w:val="24"/>
-          <w:szCs w:val="24"/>
-          <w:rtl/>
-          <w:lang w:bidi="he-IL"/>
-        </w:rPr>
-      </w:pPr>
-      <w:r>
-        <w:rPr>
-          <w:rFonts w:ascii="David" w:hAnsi="David" w:cs="David" w:hint="cs"/>
-          <w:color w:val="000000" w:themeColor="text1"/>
-          <w:sz w:val="24"/>
-          <w:szCs w:val="24"/>
-          <w:rtl/>
-          <w:lang w:bidi="he-IL"/>
-        </w:rPr>
-        <w:t>צבע צהוב אומר הגדרה רקורסיבית</w:t>
+          <w:rFonts w:ascii="David" w:hAnsi="David" w:cs="David"/>
+          <w:color w:val="000000" w:themeColor="text1"/>
+          <w:sz w:val="24"/>
+          <w:szCs w:val="24"/>
+          <w:lang w:bidi="he-IL"/>
+        </w:rPr>
+      </w:pPr>
+      <w:r>
+        <w:rPr>
+          <w:rFonts w:ascii="David" w:hAnsi="David" w:cs="David" w:hint="cs"/>
+          <w:color w:val="000000" w:themeColor="text1"/>
+          <w:sz w:val="24"/>
+          <w:szCs w:val="24"/>
+          <w:rtl/>
+          <w:lang w:bidi="he-IL"/>
+        </w:rPr>
+        <w:t>צבע ירוק הוא שלא חייב שההגדרה תהיה קיימת</w:t>
       </w:r>
     </w:p>
     <w:p>
@@ -14980,6 +15042,39 @@
           <w:color w:val="000000" w:themeColor="text1"/>
           <w:sz w:val="24"/>
           <w:szCs w:val="24"/>
+          <w:rtl/>
+          <w:lang w:bidi="he-IL"/>
+        </w:rPr>
+      </w:pPr>
+      <w:r>
+        <w:rPr>
+          <w:rFonts w:ascii="David" w:hAnsi="David" w:cs="David" w:hint="cs"/>
+          <w:color w:val="000000" w:themeColor="text1"/>
+          <w:sz w:val="24"/>
+          <w:szCs w:val="24"/>
+          <w:rtl/>
+          <w:lang w:bidi="he-IL"/>
+        </w:rPr>
+        <w:t>צבע צהוב אומר הגדרה רקורסיבית</w:t>
+      </w:r>
+    </w:p>
+    <w:p>
+      <w:pPr>
+        <w:pStyle w:val="ListParagraph"/>
+        <w:numPr>
+          <w:ilvl w:val="0"/>
+          <w:numId w:val="1"/>
+        </w:numPr>
+        <w:autoSpaceDE w:val="0"/>
+        <w:autoSpaceDN w:val="0"/>
+        <w:bidi/>
+        <w:adjustRightInd w:val="0"/>
+        <w:spacing w:after="0" w:line="240" w:lineRule="auto"/>
+        <w:rPr>
+          <w:rFonts w:ascii="David" w:hAnsi="David" w:cs="David" w:hint="cs"/>
+          <w:color w:val="000000" w:themeColor="text1"/>
+          <w:sz w:val="24"/>
+          <w:szCs w:val="24"/>
           <w:lang w:bidi="he-IL"/>
         </w:rPr>
       </w:pPr>
@@ -14993,27 +15088,1293 @@
           <w:lang w:bidi="he-IL"/>
         </w:rPr>
         <w:t>צבע שחור אומר סוגי תוקנים</w:t>
+      </w:r>
+    </w:p>
+    <w:p>
+      <w:pPr>
+        <w:pStyle w:val="ListParagraph"/>
+        <w:autoSpaceDE w:val="0"/>
+        <w:autoSpaceDN w:val="0"/>
+        <w:bidi/>
+        <w:adjustRightInd w:val="0"/>
+        <w:spacing w:after="0" w:line="240" w:lineRule="auto"/>
+        <w:rPr>
+          <w:rFonts w:ascii="David" w:hAnsi="David" w:cs="David"/>
+          <w:color w:val="000000" w:themeColor="text1"/>
+          <w:sz w:val="24"/>
+          <w:szCs w:val="24"/>
+          <w:lang w:bidi="he-IL"/>
+        </w:rPr>
+      </w:pPr>
+    </w:p>
+    <w:p>
+      <w:pPr>
+        <w:autoSpaceDE w:val="0"/>
+        <w:autoSpaceDN w:val="0"/>
+        <w:bidi/>
+        <w:adjustRightInd w:val="0"/>
+        <w:spacing w:after="0" w:line="240" w:lineRule="auto"/>
+        <w:rPr>
+          <w:rFonts w:ascii="David" w:hAnsi="David" w:cs="David"/>
+          <w:color w:val="000000" w:themeColor="text1"/>
+          <w:sz w:val="24"/>
+          <w:szCs w:val="24"/>
+          <w:rtl/>
+          <w:lang w:bidi="he-IL"/>
+        </w:rPr>
+      </w:pPr>
+      <w:r>
+        <w:rPr>
+          <w:rFonts w:ascii="David" w:hAnsi="David" w:cs="David" w:hint="cs"/>
+          <w:color w:val="000000" w:themeColor="text1"/>
+          <w:sz w:val="24"/>
+          <w:szCs w:val="24"/>
+          <w:rtl/>
+          <w:lang w:bidi="he-IL"/>
+        </w:rPr>
+        <w:t>אז זהו בעצם חלק מהדקדוק של השפה שבניתי. בתחילת העבודה, הפרסר יחפש פונקציות, כלומר הוא יתחיל מ</w:t>
+      </w:r>
+      <w:r>
+        <w:rPr>
+          <w:rFonts w:ascii="David" w:hAnsi="David" w:cs="David" w:hint="cs"/>
+          <w:i/>
+          <w:iCs/>
+          <w:color w:val="000000" w:themeColor="text1"/>
+          <w:sz w:val="24"/>
+          <w:szCs w:val="24"/>
+          <w:rtl/>
+          <w:lang w:bidi="he-IL"/>
+        </w:rPr>
+        <w:t>-</w:t>
+      </w:r>
+      <w:r>
+        <w:rPr>
+          <w:rFonts w:ascii="David" w:hAnsi="David" w:cs="David"/>
+          <w:i/>
+          <w:iCs/>
+          <w:color w:val="000000" w:themeColor="text1"/>
+          <w:sz w:val="24"/>
+          <w:szCs w:val="24"/>
+          <w:lang w:bidi="he-IL"/>
+        </w:rPr>
+        <w:t xml:space="preserve"> Program</w:t>
+      </w:r>
+      <w:r>
+        <w:rPr>
+          <w:rFonts w:ascii="David" w:hAnsi="David" w:cs="David" w:hint="cs"/>
+          <w:color w:val="000000" w:themeColor="text1"/>
+          <w:sz w:val="24"/>
+          <w:szCs w:val="24"/>
+          <w:rtl/>
+          <w:lang w:bidi="he-IL"/>
+        </w:rPr>
+        <w:t xml:space="preserve"> וכך</w:t>
+      </w:r>
+      <w:r>
+        <w:rPr>
+          <w:rFonts w:ascii="David" w:hAnsi="David" w:cs="David" w:hint="cs"/>
+          <w:color w:val="000000" w:themeColor="text1"/>
+          <w:sz w:val="24"/>
+          <w:szCs w:val="24"/>
+          <w:rtl/>
+          <w:lang w:bidi="he-IL"/>
+        </w:rPr>
+        <w:t xml:space="preserve"> יתקדם לכל הגדרה. הדרך הכי ברורה בה ניתן להבין איך </w:t>
+      </w:r>
+      <w:r>
+        <w:rPr>
+          <w:rFonts w:ascii="David" w:hAnsi="David" w:cs="David"/>
+          <w:i/>
+          <w:iCs/>
+          <w:color w:val="000000" w:themeColor="text1"/>
+          <w:sz w:val="24"/>
+          <w:szCs w:val="24"/>
+          <w:lang w:bidi="he-IL"/>
+        </w:rPr>
+        <w:t>Recursive Descent</w:t>
+      </w:r>
+      <w:r>
+        <w:rPr>
+          <w:rFonts w:ascii="David" w:hAnsi="David" w:cs="David"/>
+          <w:color w:val="000000" w:themeColor="text1"/>
+          <w:sz w:val="24"/>
+          <w:szCs w:val="24"/>
+          <w:lang w:bidi="he-IL"/>
+        </w:rPr>
+        <w:t xml:space="preserve"> </w:t>
+      </w:r>
+      <w:r>
+        <w:rPr>
+          <w:rFonts w:ascii="David" w:hAnsi="David" w:cs="David" w:hint="cs"/>
+          <w:color w:val="000000" w:themeColor="text1"/>
+          <w:sz w:val="24"/>
+          <w:szCs w:val="24"/>
+          <w:rtl/>
+          <w:lang w:bidi="he-IL"/>
+        </w:rPr>
+        <w:t xml:space="preserve"> עובד זה בעזרת פעולות חשבוניות וסדר פעולות חשבון. בוא ניקח את הפעולה הבאה: </w:t>
+      </w:r>
+      <w:r>
+        <w:rPr>
+          <w:rFonts w:ascii="David" w:hAnsi="David" w:cs="David"/>
+          <w:color w:val="000000" w:themeColor="text1"/>
+          <w:sz w:val="24"/>
+          <w:szCs w:val="24"/>
+          <w:lang w:bidi="he-IL"/>
+        </w:rPr>
+        <w:t>5 * x + (3 – 2) / 4</w:t>
+      </w:r>
+    </w:p>
+    <w:p>
+      <w:pPr>
+        <w:autoSpaceDE w:val="0"/>
+        <w:autoSpaceDN w:val="0"/>
+        <w:bidi/>
+        <w:adjustRightInd w:val="0"/>
+        <w:spacing w:after="0" w:line="240" w:lineRule="auto"/>
+        <w:rPr>
+          <w:rFonts w:ascii="David" w:hAnsi="David" w:cs="David"/>
+          <w:color w:val="000000" w:themeColor="text1"/>
+          <w:sz w:val="24"/>
+          <w:szCs w:val="24"/>
+          <w:rtl/>
+          <w:lang w:bidi="he-IL"/>
+        </w:rPr>
+      </w:pPr>
+      <w:r>
+        <w:rPr>
+          <w:rFonts w:ascii="David" w:hAnsi="David" w:cs="David" w:hint="cs"/>
+          <w:color w:val="000000" w:themeColor="text1"/>
+          <w:sz w:val="24"/>
+          <w:szCs w:val="24"/>
+          <w:rtl/>
+          <w:lang w:bidi="he-IL"/>
+        </w:rPr>
+        <w:t>הפרסר יתחיל לקרוא את השורה הזאת בפונקציה המטפלת ב-</w:t>
+      </w:r>
+      <w:r>
+        <w:rPr>
+          <w:rFonts w:ascii="David" w:hAnsi="David" w:cs="David"/>
+          <w:i/>
+          <w:iCs/>
+          <w:color w:val="000000" w:themeColor="text1"/>
+          <w:sz w:val="24"/>
+          <w:szCs w:val="24"/>
+          <w:lang w:bidi="he-IL"/>
+        </w:rPr>
+        <w:t xml:space="preserve">Expression </w:t>
+      </w:r>
+      <w:r>
+        <w:rPr>
+          <w:rFonts w:ascii="David" w:hAnsi="David" w:cs="David" w:hint="cs"/>
+          <w:color w:val="000000" w:themeColor="text1"/>
+          <w:sz w:val="24"/>
+          <w:szCs w:val="24"/>
+          <w:rtl/>
+          <w:lang w:bidi="he-IL"/>
+        </w:rPr>
+        <w:t xml:space="preserve">. </w:t>
+      </w:r>
+      <w:r>
+        <w:rPr>
+          <w:rFonts w:ascii="David" w:hAnsi="David" w:cs="David"/>
+          <w:color w:val="000000" w:themeColor="text1"/>
+          <w:sz w:val="24"/>
+          <w:szCs w:val="24"/>
+          <w:lang w:bidi="he-IL"/>
+        </w:rPr>
+        <w:t xml:space="preserve">  </w:t>
+      </w:r>
+      <w:r>
+        <w:rPr>
+          <w:rFonts w:ascii="David" w:hAnsi="David" w:cs="David" w:hint="cs"/>
+          <w:color w:val="000000" w:themeColor="text1"/>
+          <w:sz w:val="24"/>
+          <w:szCs w:val="24"/>
+          <w:rtl/>
+          <w:lang w:bidi="he-IL"/>
+        </w:rPr>
+        <w:t xml:space="preserve"> </w:t>
+      </w:r>
+      <w:r>
+        <w:rPr>
+          <w:rFonts w:ascii="David" w:hAnsi="David" w:cs="David"/>
+          <w:i/>
+          <w:iCs/>
+          <w:color w:val="000000" w:themeColor="text1"/>
+          <w:sz w:val="24"/>
+          <w:szCs w:val="24"/>
+          <w:lang w:bidi="he-IL"/>
+        </w:rPr>
+        <w:t>Expression</w:t>
+      </w:r>
+      <w:r>
+        <w:rPr>
+          <w:rFonts w:ascii="David" w:hAnsi="David" w:cs="David" w:hint="cs"/>
+          <w:i/>
+          <w:iCs/>
+          <w:color w:val="000000" w:themeColor="text1"/>
+          <w:sz w:val="24"/>
+          <w:szCs w:val="24"/>
+          <w:rtl/>
+          <w:lang w:bidi="he-IL"/>
+        </w:rPr>
+        <w:t xml:space="preserve"> </w:t>
+      </w:r>
+      <w:r>
+        <w:rPr>
+          <w:rFonts w:ascii="David" w:hAnsi="David" w:cs="David" w:hint="cs"/>
+          <w:color w:val="000000" w:themeColor="text1"/>
+          <w:sz w:val="24"/>
+          <w:szCs w:val="24"/>
+          <w:rtl/>
+          <w:lang w:bidi="he-IL"/>
+        </w:rPr>
+        <w:t>זה בעצם</w:t>
+      </w:r>
+      <w:r>
+        <w:rPr>
+          <w:rFonts w:ascii="David" w:hAnsi="David" w:cs="David" w:hint="cs"/>
+          <w:i/>
+          <w:iCs/>
+          <w:color w:val="000000" w:themeColor="text1"/>
+          <w:sz w:val="24"/>
+          <w:szCs w:val="24"/>
+          <w:rtl/>
+          <w:lang w:bidi="he-IL"/>
+        </w:rPr>
+        <w:t xml:space="preserve"> </w:t>
+      </w:r>
+      <w:r>
+        <w:rPr>
+          <w:rFonts w:ascii="David" w:hAnsi="David" w:cs="David" w:hint="cs"/>
+          <w:color w:val="000000" w:themeColor="text1"/>
+          <w:sz w:val="24"/>
+          <w:szCs w:val="24"/>
+          <w:rtl/>
+          <w:lang w:bidi="he-IL"/>
+        </w:rPr>
+        <w:t>חיבור או חיסור</w:t>
+      </w:r>
+      <w:r>
+        <w:rPr>
+          <w:rFonts w:ascii="David" w:hAnsi="David" w:cs="David" w:hint="cs"/>
+          <w:color w:val="000000" w:themeColor="text1"/>
+          <w:sz w:val="24"/>
+          <w:szCs w:val="24"/>
+          <w:rtl/>
+          <w:lang w:bidi="he-IL"/>
+        </w:rPr>
+        <w:t xml:space="preserve"> בין </w:t>
+      </w:r>
+      <w:r>
+        <w:rPr>
+          <w:rFonts w:ascii="David" w:hAnsi="David" w:cs="David"/>
+          <w:i/>
+          <w:iCs/>
+          <w:color w:val="000000" w:themeColor="text1"/>
+          <w:sz w:val="24"/>
+          <w:szCs w:val="24"/>
+          <w:lang w:bidi="he-IL"/>
+        </w:rPr>
+        <w:t>Term</w:t>
+      </w:r>
+      <w:r>
+        <w:rPr>
+          <w:rFonts w:ascii="David" w:hAnsi="David" w:cs="David" w:hint="cs"/>
+          <w:i/>
+          <w:iCs/>
+          <w:color w:val="000000" w:themeColor="text1"/>
+          <w:sz w:val="24"/>
+          <w:szCs w:val="24"/>
+          <w:rtl/>
+          <w:lang w:bidi="he-IL"/>
+        </w:rPr>
+        <w:t xml:space="preserve"> </w:t>
+      </w:r>
+      <w:r>
+        <w:rPr>
+          <w:rFonts w:ascii="David" w:hAnsi="David" w:cs="David" w:hint="cs"/>
+          <w:color w:val="000000" w:themeColor="text1"/>
+          <w:sz w:val="24"/>
+          <w:szCs w:val="24"/>
+          <w:rtl/>
+          <w:lang w:bidi="he-IL"/>
+        </w:rPr>
+        <w:t xml:space="preserve">שהוא בעצם כפל או חילוק בין </w:t>
+      </w:r>
+      <w:proofErr w:type="gramStart"/>
+      <w:r>
+        <w:rPr>
+          <w:rFonts w:ascii="David" w:hAnsi="David" w:cs="David"/>
+          <w:i/>
+          <w:iCs/>
+          <w:color w:val="000000" w:themeColor="text1"/>
+          <w:sz w:val="24"/>
+          <w:szCs w:val="24"/>
+          <w:lang w:bidi="he-IL"/>
+        </w:rPr>
+        <w:t xml:space="preserve">Factor </w:t>
+      </w:r>
+      <w:r>
+        <w:rPr>
+          <w:rFonts w:ascii="David" w:hAnsi="David" w:cs="David" w:hint="cs"/>
+          <w:i/>
+          <w:iCs/>
+          <w:color w:val="000000" w:themeColor="text1"/>
+          <w:sz w:val="24"/>
+          <w:szCs w:val="24"/>
+          <w:rtl/>
+          <w:lang w:bidi="he-IL"/>
+        </w:rPr>
+        <w:t>,</w:t>
+      </w:r>
+      <w:proofErr w:type="gramEnd"/>
+      <w:r>
+        <w:rPr>
+          <w:rFonts w:ascii="David" w:hAnsi="David" w:cs="David" w:hint="cs"/>
+          <w:i/>
+          <w:iCs/>
+          <w:color w:val="000000" w:themeColor="text1"/>
+          <w:sz w:val="24"/>
+          <w:szCs w:val="24"/>
+          <w:rtl/>
+          <w:lang w:bidi="he-IL"/>
+        </w:rPr>
+        <w:t xml:space="preserve"> </w:t>
+      </w:r>
+      <w:r>
+        <w:rPr>
+          <w:rFonts w:ascii="David" w:hAnsi="David" w:cs="David" w:hint="cs"/>
+          <w:color w:val="000000" w:themeColor="text1"/>
+          <w:sz w:val="24"/>
+          <w:szCs w:val="24"/>
+          <w:rtl/>
+          <w:lang w:bidi="he-IL"/>
+        </w:rPr>
+        <w:t>ו-</w:t>
+      </w:r>
+      <w:r>
+        <w:rPr>
+          <w:rFonts w:ascii="David" w:hAnsi="David" w:cs="David"/>
+          <w:i/>
+          <w:iCs/>
+          <w:color w:val="000000" w:themeColor="text1"/>
+          <w:sz w:val="24"/>
+          <w:szCs w:val="24"/>
+          <w:lang w:bidi="he-IL"/>
+        </w:rPr>
+        <w:t>Factor</w:t>
+      </w:r>
+      <w:r>
+        <w:rPr>
+          <w:rFonts w:ascii="David" w:hAnsi="David" w:cs="David" w:hint="cs"/>
+          <w:i/>
+          <w:iCs/>
+          <w:color w:val="000000" w:themeColor="text1"/>
+          <w:sz w:val="24"/>
+          <w:szCs w:val="24"/>
+          <w:rtl/>
+          <w:lang w:bidi="he-IL"/>
+        </w:rPr>
+        <w:t xml:space="preserve"> </w:t>
+      </w:r>
+      <w:r>
+        <w:rPr>
+          <w:rFonts w:ascii="David" w:hAnsi="David" w:cs="David" w:hint="cs"/>
+          <w:color w:val="000000" w:themeColor="text1"/>
+          <w:sz w:val="24"/>
+          <w:szCs w:val="24"/>
+          <w:rtl/>
+          <w:lang w:bidi="he-IL"/>
+        </w:rPr>
+        <w:t xml:space="preserve">הוא מספר ליטרלי או </w:t>
+      </w:r>
+      <w:r>
+        <w:rPr>
+          <w:rFonts w:ascii="David" w:hAnsi="David" w:cs="David"/>
+          <w:i/>
+          <w:iCs/>
+          <w:color w:val="000000" w:themeColor="text1"/>
+          <w:sz w:val="24"/>
+          <w:szCs w:val="24"/>
+          <w:lang w:bidi="he-IL"/>
+        </w:rPr>
+        <w:t xml:space="preserve">Expression </w:t>
+      </w:r>
+      <w:r>
+        <w:rPr>
+          <w:rFonts w:ascii="David" w:hAnsi="David" w:cs="David" w:hint="cs"/>
+          <w:i/>
+          <w:iCs/>
+          <w:color w:val="000000" w:themeColor="text1"/>
+          <w:sz w:val="24"/>
+          <w:szCs w:val="24"/>
+          <w:rtl/>
+          <w:lang w:bidi="he-IL"/>
+        </w:rPr>
+        <w:t xml:space="preserve"> </w:t>
+      </w:r>
+      <w:r>
+        <w:rPr>
+          <w:rFonts w:ascii="David" w:hAnsi="David" w:cs="David" w:hint="cs"/>
+          <w:color w:val="000000" w:themeColor="text1"/>
+          <w:sz w:val="24"/>
+          <w:szCs w:val="24"/>
+          <w:rtl/>
+          <w:lang w:bidi="he-IL"/>
+        </w:rPr>
+        <w:t xml:space="preserve">בסוגריים. לכן, תחילה הפונקציה תקרא לפונקציה של </w:t>
+      </w:r>
+      <w:r>
+        <w:rPr>
+          <w:rFonts w:ascii="David" w:hAnsi="David" w:cs="David"/>
+          <w:i/>
+          <w:iCs/>
+          <w:color w:val="000000" w:themeColor="text1"/>
+          <w:sz w:val="24"/>
+          <w:szCs w:val="24"/>
+          <w:lang w:bidi="he-IL"/>
+        </w:rPr>
+        <w:t xml:space="preserve">Term </w:t>
+      </w:r>
+      <w:r>
+        <w:rPr>
+          <w:rFonts w:ascii="David" w:hAnsi="David" w:cs="David" w:hint="cs"/>
+          <w:i/>
+          <w:iCs/>
+          <w:color w:val="000000" w:themeColor="text1"/>
+          <w:sz w:val="24"/>
+          <w:szCs w:val="24"/>
+          <w:rtl/>
+          <w:lang w:bidi="he-IL"/>
+        </w:rPr>
+        <w:t xml:space="preserve"> </w:t>
+      </w:r>
+      <w:r>
+        <w:rPr>
+          <w:rFonts w:ascii="David" w:hAnsi="David" w:cs="David" w:hint="cs"/>
+          <w:color w:val="000000" w:themeColor="text1"/>
+          <w:sz w:val="24"/>
+          <w:szCs w:val="24"/>
+          <w:rtl/>
+          <w:lang w:bidi="he-IL"/>
+        </w:rPr>
+        <w:t xml:space="preserve">שתקרא לפונקציה של </w:t>
+      </w:r>
+      <w:r>
+        <w:rPr>
+          <w:rFonts w:ascii="David" w:hAnsi="David" w:cs="David"/>
+          <w:i/>
+          <w:iCs/>
+          <w:color w:val="000000" w:themeColor="text1"/>
+          <w:sz w:val="24"/>
+          <w:szCs w:val="24"/>
+          <w:lang w:bidi="he-IL"/>
+        </w:rPr>
+        <w:t xml:space="preserve"> Factor </w:t>
+      </w:r>
+      <w:r>
+        <w:rPr>
+          <w:rFonts w:ascii="David" w:hAnsi="David" w:cs="David" w:hint="cs"/>
+          <w:color w:val="000000" w:themeColor="text1"/>
+          <w:sz w:val="24"/>
+          <w:szCs w:val="24"/>
+          <w:rtl/>
+          <w:lang w:bidi="he-IL"/>
+        </w:rPr>
+        <w:t>. הפונקציה הזו</w:t>
+      </w:r>
+      <w:r>
+        <w:rPr>
+          <w:rFonts w:ascii="David" w:hAnsi="David" w:cs="David" w:hint="cs"/>
+          <w:i/>
+          <w:iCs/>
+          <w:color w:val="000000" w:themeColor="text1"/>
+          <w:sz w:val="24"/>
+          <w:szCs w:val="24"/>
+          <w:rtl/>
+          <w:lang w:bidi="he-IL"/>
+        </w:rPr>
+        <w:t xml:space="preserve"> </w:t>
+      </w:r>
+      <w:r>
+        <w:rPr>
+          <w:rFonts w:ascii="David" w:hAnsi="David" w:cs="David" w:hint="cs"/>
+          <w:color w:val="000000" w:themeColor="text1"/>
+          <w:sz w:val="24"/>
+          <w:szCs w:val="24"/>
+          <w:rtl/>
+          <w:lang w:bidi="he-IL"/>
+        </w:rPr>
+        <w:t>תמצא את המספר</w:t>
+      </w:r>
+      <w:r>
+        <w:rPr>
+          <w:rFonts w:ascii="David" w:hAnsi="David" w:cs="David"/>
+          <w:color w:val="000000" w:themeColor="text1"/>
+          <w:sz w:val="24"/>
+          <w:szCs w:val="24"/>
+          <w:lang w:bidi="he-IL"/>
+        </w:rPr>
+        <w:t xml:space="preserve"> 5 </w:t>
+      </w:r>
+      <w:r>
+        <w:rPr>
+          <w:rFonts w:ascii="David" w:hAnsi="David" w:cs="David" w:hint="cs"/>
+          <w:color w:val="000000" w:themeColor="text1"/>
+          <w:sz w:val="24"/>
+          <w:szCs w:val="24"/>
+          <w:rtl/>
+          <w:lang w:bidi="he-IL"/>
+        </w:rPr>
+        <w:t xml:space="preserve">ותחזיר אותו </w:t>
+      </w:r>
+      <w:r>
+        <w:rPr>
+          <w:rFonts w:ascii="David" w:hAnsi="David" w:cs="David" w:hint="cs"/>
+          <w:i/>
+          <w:iCs/>
+          <w:color w:val="000000" w:themeColor="text1"/>
+          <w:sz w:val="24"/>
+          <w:szCs w:val="24"/>
+          <w:rtl/>
+          <w:lang w:bidi="he-IL"/>
+        </w:rPr>
+        <w:t xml:space="preserve"> </w:t>
+      </w:r>
+      <w:r>
+        <w:rPr>
+          <w:rFonts w:ascii="David" w:hAnsi="David" w:cs="David" w:hint="cs"/>
+          <w:color w:val="000000" w:themeColor="text1"/>
+          <w:sz w:val="24"/>
+          <w:szCs w:val="24"/>
+          <w:rtl/>
+          <w:lang w:bidi="he-IL"/>
+        </w:rPr>
+        <w:t>ל-</w:t>
+      </w:r>
+      <w:r>
+        <w:rPr>
+          <w:rFonts w:ascii="David" w:hAnsi="David" w:cs="David"/>
+          <w:color w:val="000000" w:themeColor="text1"/>
+          <w:sz w:val="24"/>
+          <w:szCs w:val="24"/>
+          <w:lang w:bidi="he-IL"/>
+        </w:rPr>
+        <w:t xml:space="preserve"> </w:t>
+      </w:r>
+      <w:r>
+        <w:rPr>
+          <w:rFonts w:ascii="David" w:hAnsi="David" w:cs="David" w:hint="cs"/>
+          <w:i/>
+          <w:iCs/>
+          <w:color w:val="000000" w:themeColor="text1"/>
+          <w:sz w:val="24"/>
+          <w:szCs w:val="24"/>
+          <w:lang w:bidi="he-IL"/>
+        </w:rPr>
+        <w:t>T</w:t>
+      </w:r>
+      <w:r>
+        <w:rPr>
+          <w:rFonts w:ascii="David" w:hAnsi="David" w:cs="David"/>
+          <w:i/>
+          <w:iCs/>
+          <w:color w:val="000000" w:themeColor="text1"/>
+          <w:sz w:val="24"/>
+          <w:szCs w:val="24"/>
+          <w:lang w:bidi="he-IL"/>
+        </w:rPr>
+        <w:t>erm</w:t>
+      </w:r>
+      <w:r>
+        <w:rPr>
+          <w:rFonts w:ascii="David" w:hAnsi="David" w:cs="David"/>
+          <w:i/>
+          <w:iCs/>
+          <w:color w:val="000000" w:themeColor="text1"/>
+          <w:sz w:val="24"/>
+          <w:szCs w:val="24"/>
+          <w:lang w:bidi="he-IL"/>
+        </w:rPr>
+        <w:t xml:space="preserve"> </w:t>
+      </w:r>
+      <w:r>
+        <w:rPr>
+          <w:rFonts w:ascii="David" w:hAnsi="David" w:cs="David" w:hint="cs"/>
+          <w:i/>
+          <w:iCs/>
+          <w:color w:val="000000" w:themeColor="text1"/>
+          <w:sz w:val="24"/>
+          <w:szCs w:val="24"/>
+          <w:rtl/>
+          <w:lang w:bidi="he-IL"/>
+        </w:rPr>
+        <w:t xml:space="preserve"> </w:t>
+      </w:r>
+      <w:r>
+        <w:rPr>
+          <w:rFonts w:ascii="David" w:hAnsi="David" w:cs="David" w:hint="cs"/>
+          <w:color w:val="000000" w:themeColor="text1"/>
+          <w:sz w:val="24"/>
+          <w:szCs w:val="24"/>
+          <w:rtl/>
+          <w:lang w:bidi="he-IL"/>
+        </w:rPr>
+        <w:t xml:space="preserve">כתוקן של מספר. לאחר מכן </w:t>
+      </w:r>
+      <w:r>
+        <w:rPr>
+          <w:rFonts w:ascii="David" w:hAnsi="David" w:cs="David"/>
+          <w:i/>
+          <w:iCs/>
+          <w:color w:val="000000" w:themeColor="text1"/>
+          <w:sz w:val="24"/>
+          <w:szCs w:val="24"/>
+          <w:lang w:bidi="he-IL"/>
+        </w:rPr>
+        <w:t>Term</w:t>
+      </w:r>
+      <w:r>
+        <w:rPr>
+          <w:rFonts w:ascii="David" w:hAnsi="David" w:cs="David"/>
+          <w:i/>
+          <w:iCs/>
+          <w:color w:val="000000" w:themeColor="text1"/>
+          <w:sz w:val="24"/>
+          <w:szCs w:val="24"/>
+          <w:lang w:bidi="he-IL"/>
+        </w:rPr>
+        <w:t xml:space="preserve"> </w:t>
+      </w:r>
+      <w:r>
+        <w:rPr>
+          <w:rFonts w:ascii="David" w:hAnsi="David" w:cs="David" w:hint="cs"/>
+          <w:i/>
+          <w:iCs/>
+          <w:color w:val="000000" w:themeColor="text1"/>
+          <w:sz w:val="24"/>
+          <w:szCs w:val="24"/>
+          <w:rtl/>
+          <w:lang w:bidi="he-IL"/>
+        </w:rPr>
+        <w:t xml:space="preserve"> </w:t>
+      </w:r>
+      <w:r>
+        <w:rPr>
+          <w:rFonts w:ascii="David" w:hAnsi="David" w:cs="David" w:hint="cs"/>
+          <w:color w:val="000000" w:themeColor="text1"/>
+          <w:sz w:val="24"/>
+          <w:szCs w:val="24"/>
+          <w:rtl/>
+          <w:lang w:bidi="he-IL"/>
+        </w:rPr>
+        <w:t xml:space="preserve">ימצא את סימן הכפל ויהפוך אותו לשורש של עץ שילדיו הם 5 ו </w:t>
+      </w:r>
+      <w:r>
+        <w:rPr>
+          <w:rFonts w:ascii="David" w:hAnsi="David" w:cs="David"/>
+          <w:color w:val="000000" w:themeColor="text1"/>
+          <w:sz w:val="24"/>
+          <w:szCs w:val="24"/>
+          <w:lang w:bidi="he-IL"/>
+        </w:rPr>
+        <w:t>x</w:t>
+      </w:r>
+      <w:r>
+        <w:rPr>
+          <w:rFonts w:ascii="David" w:hAnsi="David" w:cs="David" w:hint="cs"/>
+          <w:color w:val="000000" w:themeColor="text1"/>
+          <w:sz w:val="24"/>
+          <w:szCs w:val="24"/>
+          <w:rtl/>
+          <w:lang w:bidi="he-IL"/>
+        </w:rPr>
+        <w:t xml:space="preserve"> (</w:t>
+      </w:r>
+      <w:r>
+        <w:rPr>
+          <w:rFonts w:ascii="David" w:hAnsi="David" w:cs="David"/>
+          <w:i/>
+          <w:iCs/>
+          <w:color w:val="000000" w:themeColor="text1"/>
+          <w:sz w:val="24"/>
+          <w:szCs w:val="24"/>
+          <w:lang w:bidi="he-IL"/>
+        </w:rPr>
+        <w:t xml:space="preserve"> Term</w:t>
+      </w:r>
+      <w:r>
+        <w:rPr>
+          <w:rFonts w:ascii="David" w:hAnsi="David" w:cs="David" w:hint="cs"/>
+          <w:i/>
+          <w:iCs/>
+          <w:color w:val="000000" w:themeColor="text1"/>
+          <w:sz w:val="24"/>
+          <w:szCs w:val="24"/>
+          <w:rtl/>
+          <w:lang w:bidi="he-IL"/>
+        </w:rPr>
+        <w:t xml:space="preserve"> </w:t>
+      </w:r>
+      <w:r>
+        <w:rPr>
+          <w:rFonts w:ascii="David" w:hAnsi="David" w:cs="David" w:hint="cs"/>
+          <w:color w:val="000000" w:themeColor="text1"/>
+          <w:sz w:val="24"/>
+          <w:szCs w:val="24"/>
+          <w:rtl/>
+          <w:lang w:bidi="he-IL"/>
+        </w:rPr>
+        <w:t xml:space="preserve">יקרא ל- </w:t>
+      </w:r>
+      <w:r>
+        <w:rPr>
+          <w:rFonts w:ascii="David" w:hAnsi="David" w:cs="David"/>
+          <w:i/>
+          <w:iCs/>
+          <w:color w:val="000000" w:themeColor="text1"/>
+          <w:sz w:val="24"/>
+          <w:szCs w:val="24"/>
+          <w:lang w:bidi="he-IL"/>
+        </w:rPr>
+        <w:t>Factor</w:t>
+      </w:r>
+      <w:r>
+        <w:rPr>
+          <w:rFonts w:ascii="David" w:hAnsi="David" w:cs="David" w:hint="cs"/>
+          <w:i/>
+          <w:iCs/>
+          <w:color w:val="000000" w:themeColor="text1"/>
+          <w:sz w:val="24"/>
+          <w:szCs w:val="24"/>
+          <w:rtl/>
+          <w:lang w:bidi="he-IL"/>
+        </w:rPr>
+        <w:t xml:space="preserve"> </w:t>
+      </w:r>
+      <w:r>
+        <w:rPr>
+          <w:rFonts w:ascii="David" w:hAnsi="David" w:cs="David" w:hint="cs"/>
+          <w:color w:val="000000" w:themeColor="text1"/>
+          <w:sz w:val="24"/>
+          <w:szCs w:val="24"/>
+          <w:rtl/>
+          <w:lang w:bidi="he-IL"/>
+        </w:rPr>
+        <w:t xml:space="preserve">פעם נוספת בשביל הילד השני).שורש העץ הזה יחזור לפונקציה שקראה לו </w:t>
+      </w:r>
+      <w:r>
+        <w:rPr>
+          <w:rFonts w:ascii="David" w:hAnsi="David" w:cs="David"/>
+          <w:i/>
+          <w:iCs/>
+          <w:color w:val="000000" w:themeColor="text1"/>
+          <w:sz w:val="24"/>
+          <w:szCs w:val="24"/>
+          <w:lang w:bidi="he-IL"/>
+        </w:rPr>
+        <w:t>Expression</w:t>
+      </w:r>
+      <w:r>
+        <w:rPr>
+          <w:rFonts w:ascii="David" w:hAnsi="David" w:cs="David"/>
+          <w:color w:val="000000" w:themeColor="text1"/>
+          <w:sz w:val="24"/>
+          <w:szCs w:val="24"/>
+          <w:lang w:bidi="he-IL"/>
+        </w:rPr>
+        <w:t xml:space="preserve"> </w:t>
+      </w:r>
+      <w:r>
+        <w:rPr>
+          <w:rFonts w:ascii="David" w:hAnsi="David" w:cs="David" w:hint="cs"/>
+          <w:color w:val="000000" w:themeColor="text1"/>
+          <w:sz w:val="24"/>
+          <w:szCs w:val="24"/>
+          <w:rtl/>
+          <w:lang w:bidi="he-IL"/>
+        </w:rPr>
+        <w:t xml:space="preserve"> ויהפוך לילד של עץ ששורשו הוא סימן החיבור המופיע באמצע הביטוי. לאחר מכן</w:t>
+      </w:r>
+      <w:r>
+        <w:rPr>
+          <w:rFonts w:ascii="David" w:hAnsi="David" w:cs="David"/>
+          <w:i/>
+          <w:iCs/>
+          <w:color w:val="000000" w:themeColor="text1"/>
+          <w:sz w:val="24"/>
+          <w:szCs w:val="24"/>
+          <w:lang w:bidi="he-IL"/>
+        </w:rPr>
+        <w:t>Expression</w:t>
+      </w:r>
+      <w:r>
+        <w:rPr>
+          <w:rFonts w:ascii="David" w:hAnsi="David" w:cs="David"/>
+          <w:color w:val="000000" w:themeColor="text1"/>
+          <w:sz w:val="24"/>
+          <w:szCs w:val="24"/>
+          <w:lang w:bidi="he-IL"/>
+        </w:rPr>
+        <w:t xml:space="preserve"> </w:t>
+      </w:r>
+      <w:r>
+        <w:rPr>
+          <w:rFonts w:ascii="David" w:hAnsi="David" w:cs="David" w:hint="cs"/>
+          <w:color w:val="000000" w:themeColor="text1"/>
+          <w:sz w:val="24"/>
+          <w:szCs w:val="24"/>
+          <w:rtl/>
+          <w:lang w:bidi="he-IL"/>
+        </w:rPr>
+        <w:t xml:space="preserve"> יקרא פעם נוספת ל-</w:t>
+      </w:r>
+      <w:r>
+        <w:rPr>
+          <w:rFonts w:ascii="David" w:hAnsi="David" w:cs="David"/>
+          <w:i/>
+          <w:iCs/>
+          <w:color w:val="000000" w:themeColor="text1"/>
+          <w:sz w:val="24"/>
+          <w:szCs w:val="24"/>
+          <w:lang w:bidi="he-IL"/>
+        </w:rPr>
+        <w:t>Term</w:t>
+      </w:r>
+      <w:r>
+        <w:rPr>
+          <w:rFonts w:ascii="David" w:hAnsi="David" w:cs="David" w:hint="cs"/>
+          <w:color w:val="000000" w:themeColor="text1"/>
+          <w:sz w:val="24"/>
+          <w:szCs w:val="24"/>
+          <w:rtl/>
+          <w:lang w:bidi="he-IL"/>
+        </w:rPr>
+        <w:t>, הפעם לצד השני, שימצא את ה-</w:t>
+      </w:r>
+      <w:r>
+        <w:rPr>
+          <w:rFonts w:ascii="David" w:hAnsi="David" w:cs="David"/>
+          <w:i/>
+          <w:iCs/>
+          <w:color w:val="000000" w:themeColor="text1"/>
+          <w:sz w:val="24"/>
+          <w:szCs w:val="24"/>
+          <w:lang w:bidi="he-IL"/>
+        </w:rPr>
+        <w:t>Factor</w:t>
+      </w:r>
+      <w:r>
+        <w:rPr>
+          <w:rFonts w:ascii="David" w:hAnsi="David" w:cs="David" w:hint="cs"/>
+          <w:i/>
+          <w:iCs/>
+          <w:color w:val="000000" w:themeColor="text1"/>
+          <w:sz w:val="24"/>
+          <w:szCs w:val="24"/>
+          <w:rtl/>
+          <w:lang w:bidi="he-IL"/>
+        </w:rPr>
+        <w:t xml:space="preserve"> </w:t>
+      </w:r>
+      <w:r>
+        <w:rPr>
+          <w:rFonts w:ascii="David" w:hAnsi="David" w:cs="David" w:hint="cs"/>
+          <w:color w:val="000000" w:themeColor="text1"/>
+          <w:sz w:val="24"/>
+          <w:szCs w:val="24"/>
+          <w:rtl/>
+          <w:lang w:bidi="he-IL"/>
+        </w:rPr>
+        <w:t xml:space="preserve">של (2 </w:t>
+      </w:r>
+      <w:r>
+        <w:rPr>
+          <w:rFonts w:ascii="David" w:hAnsi="David" w:cs="David"/>
+          <w:color w:val="000000" w:themeColor="text1"/>
+          <w:sz w:val="24"/>
+          <w:szCs w:val="24"/>
+          <w:rtl/>
+          <w:lang w:bidi="he-IL"/>
+        </w:rPr>
+        <w:t>–</w:t>
+      </w:r>
+      <w:r>
+        <w:rPr>
+          <w:rFonts w:ascii="David" w:hAnsi="David" w:cs="David" w:hint="cs"/>
+          <w:color w:val="000000" w:themeColor="text1"/>
+          <w:sz w:val="24"/>
+          <w:szCs w:val="24"/>
+          <w:rtl/>
+          <w:lang w:bidi="he-IL"/>
+        </w:rPr>
+        <w:t xml:space="preserve"> 3</w:t>
+      </w:r>
+      <w:r>
+        <w:rPr>
+          <w:rFonts w:ascii="David" w:hAnsi="David" w:cs="David"/>
+          <w:color w:val="000000" w:themeColor="text1"/>
+          <w:sz w:val="24"/>
+          <w:szCs w:val="24"/>
+          <w:lang w:bidi="he-IL"/>
+        </w:rPr>
+        <w:t>(</w:t>
+      </w:r>
+    </w:p>
+    <w:p>
+      <w:pPr>
+        <w:autoSpaceDE w:val="0"/>
+        <w:autoSpaceDN w:val="0"/>
+        <w:bidi/>
+        <w:adjustRightInd w:val="0"/>
+        <w:spacing w:after="0" w:line="240" w:lineRule="auto"/>
+        <w:rPr>
+          <w:rFonts w:ascii="David" w:hAnsi="David" w:cs="David"/>
+          <w:color w:val="000000" w:themeColor="text1"/>
+          <w:sz w:val="24"/>
+          <w:szCs w:val="24"/>
+          <w:rtl/>
+          <w:lang w:bidi="he-IL"/>
+        </w:rPr>
+      </w:pPr>
+      <w:r>
+        <w:rPr>
+          <w:rFonts w:ascii="David" w:hAnsi="David" w:cs="David" w:hint="cs"/>
+          <w:color w:val="000000" w:themeColor="text1"/>
+          <w:sz w:val="24"/>
+          <w:szCs w:val="24"/>
+          <w:rtl/>
+          <w:lang w:bidi="he-IL"/>
+        </w:rPr>
+        <w:t>וה-</w:t>
+      </w:r>
+      <w:r>
+        <w:rPr>
+          <w:rFonts w:ascii="David" w:hAnsi="David" w:cs="David"/>
+          <w:i/>
+          <w:iCs/>
+          <w:color w:val="000000" w:themeColor="text1"/>
+          <w:sz w:val="24"/>
+          <w:szCs w:val="24"/>
+          <w:lang w:bidi="he-IL"/>
+        </w:rPr>
+        <w:t>Factor</w:t>
+      </w:r>
+      <w:r>
+        <w:rPr>
+          <w:rFonts w:ascii="David" w:hAnsi="David" w:cs="David" w:hint="cs"/>
+          <w:i/>
+          <w:iCs/>
+          <w:color w:val="000000" w:themeColor="text1"/>
+          <w:sz w:val="24"/>
+          <w:szCs w:val="24"/>
+          <w:rtl/>
+          <w:lang w:bidi="he-IL"/>
+        </w:rPr>
+        <w:t xml:space="preserve"> </w:t>
+      </w:r>
+      <w:r>
+        <w:rPr>
+          <w:rFonts w:ascii="David" w:hAnsi="David" w:cs="David" w:hint="cs"/>
+          <w:color w:val="000000" w:themeColor="text1"/>
+          <w:sz w:val="24"/>
+          <w:szCs w:val="24"/>
+          <w:rtl/>
+          <w:lang w:bidi="he-IL"/>
+        </w:rPr>
+        <w:t xml:space="preserve">של 4 ויסמן אותם כילדים של השורש חילוק. </w:t>
+      </w:r>
+    </w:p>
+    <w:p>
+      <w:pPr>
+        <w:autoSpaceDE w:val="0"/>
+        <w:autoSpaceDN w:val="0"/>
+        <w:bidi/>
+        <w:adjustRightInd w:val="0"/>
+        <w:spacing w:after="0" w:line="240" w:lineRule="auto"/>
+        <w:rPr>
+          <w:rFonts w:ascii="David" w:hAnsi="David" w:cs="David"/>
+          <w:i/>
+          <w:iCs/>
+          <w:color w:val="000000" w:themeColor="text1"/>
+          <w:sz w:val="24"/>
+          <w:szCs w:val="24"/>
+          <w:rtl/>
+          <w:lang w:bidi="he-IL"/>
+        </w:rPr>
+      </w:pPr>
+      <w:r>
+        <w:rPr>
+          <w:rFonts w:ascii="David" w:hAnsi="David" w:cs="David" w:hint="cs"/>
+          <w:color w:val="000000" w:themeColor="text1"/>
+          <w:sz w:val="24"/>
+          <w:szCs w:val="24"/>
+          <w:rtl/>
+          <w:lang w:bidi="he-IL"/>
+        </w:rPr>
+        <w:t>*</w:t>
+      </w:r>
+      <w:r>
+        <w:rPr>
+          <w:rFonts w:ascii="David" w:hAnsi="David" w:cs="David" w:hint="cs"/>
+          <w:color w:val="000000" w:themeColor="text1"/>
+          <w:sz w:val="24"/>
+          <w:szCs w:val="24"/>
+          <w:rtl/>
+          <w:lang w:bidi="he-IL"/>
+        </w:rPr>
+        <w:t>הסיבה ש</w:t>
+      </w:r>
+      <w:r>
+        <w:rPr>
+          <w:rFonts w:ascii="David" w:hAnsi="David" w:cs="David" w:hint="cs"/>
+          <w:color w:val="000000" w:themeColor="text1"/>
+          <w:sz w:val="24"/>
+          <w:szCs w:val="24"/>
+          <w:rtl/>
+          <w:lang w:bidi="he-IL"/>
+        </w:rPr>
+        <w:t xml:space="preserve">(2 </w:t>
+      </w:r>
+      <w:r>
+        <w:rPr>
+          <w:rFonts w:ascii="David" w:hAnsi="David" w:cs="David"/>
+          <w:color w:val="000000" w:themeColor="text1"/>
+          <w:sz w:val="24"/>
+          <w:szCs w:val="24"/>
+          <w:rtl/>
+          <w:lang w:bidi="he-IL"/>
+        </w:rPr>
+        <w:t>–</w:t>
+      </w:r>
+      <w:r>
+        <w:rPr>
+          <w:rFonts w:ascii="David" w:hAnsi="David" w:cs="David" w:hint="cs"/>
+          <w:color w:val="000000" w:themeColor="text1"/>
+          <w:sz w:val="24"/>
+          <w:szCs w:val="24"/>
+          <w:rtl/>
+          <w:lang w:bidi="he-IL"/>
+        </w:rPr>
+        <w:t xml:space="preserve"> 3</w:t>
+      </w:r>
+      <w:r>
+        <w:rPr>
+          <w:rFonts w:ascii="David" w:hAnsi="David" w:cs="David"/>
+          <w:color w:val="000000" w:themeColor="text1"/>
+          <w:sz w:val="24"/>
+          <w:szCs w:val="24"/>
+          <w:lang w:bidi="he-IL"/>
+        </w:rPr>
+        <w:t>(</w:t>
+      </w:r>
+      <w:r>
+        <w:rPr>
+          <w:rFonts w:ascii="David" w:hAnsi="David" w:cs="David" w:hint="cs"/>
+          <w:color w:val="000000" w:themeColor="text1"/>
+          <w:sz w:val="24"/>
+          <w:szCs w:val="24"/>
+          <w:rtl/>
+          <w:lang w:bidi="he-IL"/>
+        </w:rPr>
+        <w:t xml:space="preserve"> הוא </w:t>
+      </w:r>
+      <w:r>
+        <w:rPr>
+          <w:rFonts w:ascii="David" w:hAnsi="David" w:cs="David"/>
+          <w:i/>
+          <w:iCs/>
+          <w:color w:val="000000" w:themeColor="text1"/>
+          <w:sz w:val="24"/>
+          <w:szCs w:val="24"/>
+          <w:lang w:bidi="he-IL"/>
+        </w:rPr>
+        <w:t>Factor</w:t>
+      </w:r>
+      <w:r>
+        <w:rPr>
+          <w:rFonts w:ascii="David" w:hAnsi="David" w:cs="David" w:hint="cs"/>
+          <w:i/>
+          <w:iCs/>
+          <w:color w:val="000000" w:themeColor="text1"/>
+          <w:sz w:val="24"/>
+          <w:szCs w:val="24"/>
+          <w:rtl/>
+          <w:lang w:bidi="he-IL"/>
+        </w:rPr>
+        <w:t xml:space="preserve"> </w:t>
+      </w:r>
+      <w:r>
+        <w:rPr>
+          <w:rFonts w:ascii="David" w:hAnsi="David" w:cs="David" w:hint="cs"/>
+          <w:color w:val="000000" w:themeColor="text1"/>
+          <w:sz w:val="24"/>
+          <w:szCs w:val="24"/>
+          <w:rtl/>
+          <w:lang w:bidi="he-IL"/>
+        </w:rPr>
+        <w:t>היא משום ש-</w:t>
+      </w:r>
+      <w:r>
+        <w:rPr>
+          <w:rFonts w:ascii="David" w:hAnsi="David" w:cs="David"/>
+          <w:i/>
+          <w:iCs/>
+          <w:color w:val="000000" w:themeColor="text1"/>
+          <w:sz w:val="24"/>
+          <w:szCs w:val="24"/>
+          <w:lang w:bidi="he-IL"/>
+        </w:rPr>
+        <w:t>Factor</w:t>
+      </w:r>
+      <w:r>
+        <w:rPr>
+          <w:rFonts w:ascii="David" w:hAnsi="David" w:cs="David" w:hint="cs"/>
+          <w:color w:val="000000" w:themeColor="text1"/>
+          <w:sz w:val="24"/>
+          <w:szCs w:val="24"/>
+          <w:rtl/>
+          <w:lang w:bidi="he-IL"/>
+        </w:rPr>
+        <w:t xml:space="preserve"> יכול להיות </w:t>
+      </w:r>
+      <w:r>
+        <w:rPr>
+          <w:rFonts w:ascii="David" w:hAnsi="David" w:cs="David"/>
+          <w:i/>
+          <w:iCs/>
+          <w:color w:val="000000" w:themeColor="text1"/>
+          <w:sz w:val="24"/>
+          <w:szCs w:val="24"/>
+          <w:lang w:bidi="he-IL"/>
+        </w:rPr>
+        <w:t xml:space="preserve">Expression </w:t>
+      </w:r>
+      <w:r>
+        <w:rPr>
+          <w:rFonts w:ascii="David" w:hAnsi="David" w:cs="David" w:hint="cs"/>
+          <w:i/>
+          <w:iCs/>
+          <w:color w:val="000000" w:themeColor="text1"/>
+          <w:sz w:val="24"/>
+          <w:szCs w:val="24"/>
+          <w:rtl/>
+          <w:lang w:bidi="he-IL"/>
+        </w:rPr>
+        <w:t xml:space="preserve"> בתוך סוגריים.</w:t>
+      </w:r>
+    </w:p>
+    <w:p>
+      <w:pPr>
+        <w:autoSpaceDE w:val="0"/>
+        <w:autoSpaceDN w:val="0"/>
+        <w:bidi/>
+        <w:adjustRightInd w:val="0"/>
+        <w:spacing w:after="0" w:line="240" w:lineRule="auto"/>
+        <w:rPr>
+          <w:rFonts w:ascii="David" w:hAnsi="David" w:cs="David"/>
+          <w:i/>
+          <w:iCs/>
+          <w:color w:val="000000" w:themeColor="text1"/>
+          <w:sz w:val="24"/>
+          <w:szCs w:val="24"/>
+          <w:rtl/>
+          <w:lang w:bidi="he-IL"/>
+        </w:rPr>
+      </w:pPr>
+    </w:p>
+    <w:p>
+      <w:pPr>
+        <w:autoSpaceDE w:val="0"/>
+        <w:autoSpaceDN w:val="0"/>
+        <w:bidi/>
+        <w:adjustRightInd w:val="0"/>
+        <w:spacing w:after="0" w:line="240" w:lineRule="auto"/>
+        <w:rPr>
+          <w:rFonts w:ascii="David" w:hAnsi="David" w:cs="David"/>
+          <w:color w:val="000000" w:themeColor="text1"/>
+          <w:sz w:val="24"/>
+          <w:szCs w:val="24"/>
+          <w:rtl/>
+          <w:lang w:bidi="he-IL"/>
+        </w:rPr>
+      </w:pPr>
+      <w:r>
+        <w:rPr>
+          <w:rFonts w:ascii="David" w:hAnsi="David" w:cs="David" w:hint="cs"/>
+          <w:color w:val="000000" w:themeColor="text1"/>
+          <w:sz w:val="24"/>
+          <w:szCs w:val="24"/>
+          <w:rtl/>
+          <w:lang w:bidi="he-IL"/>
+        </w:rPr>
+        <w:t>לבסוף, יווצר העץ הבא:</w:t>
+      </w:r>
+    </w:p>
+    <w:p>
+      <w:pPr>
+        <w:autoSpaceDE w:val="0"/>
+        <w:autoSpaceDN w:val="0"/>
+        <w:bidi/>
+        <w:adjustRightInd w:val="0"/>
+        <w:spacing w:after="0" w:line="240" w:lineRule="auto"/>
+        <w:rPr>
+          <w:rFonts w:ascii="David" w:hAnsi="David" w:cs="David" w:hint="cs"/>
+          <w:color w:val="000000" w:themeColor="text1"/>
+          <w:sz w:val="24"/>
+          <w:szCs w:val="24"/>
+          <w:lang w:bidi="he-IL"/>
+        </w:rPr>
+      </w:pPr>
+      <w:r>
+        <w:rPr>
+          <w:rFonts w:ascii="David" w:hAnsi="David" w:cs="David"/>
+          <w:color w:val="000000" w:themeColor="text1"/>
+          <w:sz w:val="24"/>
+          <w:szCs w:val="24"/>
+          <w:rtl/>
+          <w:lang w:bidi="he-IL"/>
+        </w:rPr>
+        <w:drawing>
+          <wp:inline distT="0" distB="0" distL="0" distR="0" wp14:anchorId="77CFEEA6" wp14:editId="2363CF5F">
+            <wp:extent cx="5943600" cy="3844925"/>
+            <wp:effectExtent l="0" t="0" r="0" b="3175"/>
+            <wp:docPr id="4" name="Picture 4"/>
+            <wp:cNvGraphicFramePr>
+              <a:graphicFrameLocks xmlns:a="http://schemas.openxmlformats.org/drawingml/2006/main" noChangeAspect="1"/>
+            </wp:cNvGraphicFramePr>
+            <a:graphic xmlns:a="http://schemas.openxmlformats.org/drawingml/2006/main">
+              <a:graphicData uri="http://schemas.openxmlformats.org/drawingml/2006/picture">
+                <pic:pic xmlns:pic="http://schemas.openxmlformats.org/drawingml/2006/picture">
+                  <pic:nvPicPr>
+                    <pic:cNvPr id="1" name=""/>
+                    <pic:cNvPicPr/>
+                  </pic:nvPicPr>
+                  <pic:blipFill>
+                    <a:blip r:embed="rId11"/>
+                    <a:stretch>
+                      <a:fillRect/>
+                    </a:stretch>
+                  </pic:blipFill>
+                  <pic:spPr>
+                    <a:xfrm>
+                      <a:off x="0" y="0"/>
+                      <a:ext cx="5943600" cy="3844925"/>
+                    </a:xfrm>
+                    <a:prstGeom prst="rect">
+                      <a:avLst/>
+                    </a:prstGeom>
+                  </pic:spPr>
+                </pic:pic>
+              </a:graphicData>
+            </a:graphic>
+          </wp:inline>
+        </w:drawing>
       </w:r>
       <w:bookmarkStart w:id="0" w:name="_GoBack"/>
       <w:bookmarkEnd w:id="0"/>
-    </w:p>
-    <w:p>
-      <w:pPr>
-        <w:pStyle w:val="ListParagraph"/>
-        <w:autoSpaceDE w:val="0"/>
-        <w:autoSpaceDN w:val="0"/>
-        <w:bidi/>
-        <w:adjustRightInd w:val="0"/>
-        <w:spacing w:after="0" w:line="240" w:lineRule="auto"/>
-        <w:rPr>
-          <w:rFonts w:ascii="David" w:hAnsi="David" w:cs="David" w:hint="cs"/>
-          <w:color w:val="000000" w:themeColor="text1"/>
-          <w:sz w:val="24"/>
-          <w:szCs w:val="24"/>
-          <w:rtl/>
-          <w:lang w:bidi="he-IL"/>
-        </w:rPr>
-      </w:pPr>
     </w:p>
     <w:sectPr>
       <w:pgSz w:w="12240" w:h="15840"/>
@@ -15875,7 +17236,7 @@
 </file>
 
 <file path=customXml/itemProps1.xml><?xml version="1.0" encoding="utf-8"?>
-<ds:datastoreItem xmlns:ds="http://schemas.openxmlformats.org/officeDocument/2006/customXml" ds:itemID="{F0E306BF-5315-4E0B-82C7-2D048BA4A946}">
+<ds:datastoreItem xmlns:ds="http://schemas.openxmlformats.org/officeDocument/2006/customXml" ds:itemID="{8B996472-581D-40E5-917D-93E3E220816A}">
   <ds:schemaRefs>
     <ds:schemaRef ds:uri="http://schemas.openxmlformats.org/officeDocument/2006/bibliography"/>
   </ds:schemaRefs>

</xml_diff>

<commit_message>
Add register allocation rules
</commit_message>
<xml_diff>
--- a/ProjectDocument.docx
+++ b/ProjectDocument.docx
@@ -29481,8 +29481,1679 @@
           <w:lang w:bidi="he-IL"/>
         </w:rPr>
       </w:pPr>
+    </w:p>
+    <w:p>
+      <w:pPr>
+        <w:bidi/>
+        <w:spacing w:line="360" w:lineRule="auto"/>
+        <w:ind w:left="360" w:right="-360"/>
+        <w:rPr>
+          <w:rFonts w:ascii="David" w:hAnsi="David" w:cs="David" w:hint="cs"/>
+          <w:sz w:val="24"/>
+          <w:szCs w:val="24"/>
+          <w:rtl/>
+          <w:lang w:bidi="he-IL"/>
+        </w:rPr>
+      </w:pPr>
+      <w:r>
+        <w:rPr>
+          <w:rFonts w:ascii="David" w:hAnsi="David" w:cs="David" w:hint="cs"/>
+          <w:sz w:val="24"/>
+          <w:szCs w:val="24"/>
+          <w:rtl/>
+          <w:lang w:bidi="he-IL"/>
+        </w:rPr>
+        <w:t xml:space="preserve">בדוגמה הנ"ל ניתן לראות כיצד אנו חוסכים </w:t>
+      </w:r>
+      <w:r>
+        <w:rPr>
+          <w:rFonts w:ascii="David" w:hAnsi="David" w:cs="David" w:hint="cs"/>
+          <w:sz w:val="24"/>
+          <w:szCs w:val="24"/>
+          <w:rtl/>
+          <w:lang w:bidi="he-IL"/>
+        </w:rPr>
+        <w:t>שימוש בזכרון</w:t>
+      </w:r>
+      <w:r>
+        <w:rPr>
+          <w:rFonts w:ascii="David" w:hAnsi="David" w:cs="David" w:hint="cs"/>
+          <w:sz w:val="24"/>
+          <w:szCs w:val="24"/>
+          <w:rtl/>
+          <w:lang w:bidi="he-IL"/>
+        </w:rPr>
+        <w:t xml:space="preserve"> כל עוד </w:t>
+      </w:r>
+      <w:r>
+        <w:rPr>
+          <w:rFonts w:ascii="David" w:hAnsi="David" w:cs="David" w:hint="cs"/>
+          <w:sz w:val="24"/>
+          <w:szCs w:val="24"/>
+          <w:rtl/>
+          <w:lang w:bidi="he-IL"/>
+        </w:rPr>
+        <w:t>אפשר</w:t>
+      </w:r>
+      <w:r>
+        <w:rPr>
+          <w:rFonts w:ascii="David" w:hAnsi="David" w:cs="David" w:hint="cs"/>
+          <w:sz w:val="24"/>
+          <w:szCs w:val="24"/>
+          <w:rtl/>
+          <w:lang w:bidi="he-IL"/>
+        </w:rPr>
+        <w:t>.</w:t>
+      </w:r>
+      <w:r>
+        <w:rPr>
+          <w:rFonts w:ascii="David" w:hAnsi="David" w:cs="David" w:hint="cs"/>
+          <w:sz w:val="24"/>
+          <w:szCs w:val="24"/>
+          <w:rtl/>
+          <w:lang w:bidi="he-IL"/>
+        </w:rPr>
+        <w:t xml:space="preserve"> אבל איך יודעים מתי ניתן לשנות, להחליף או להקצות רגיסטר למשתנה וכדומה? או בעצם, </w:t>
+      </w:r>
+      <w:r>
+        <w:rPr>
+          <w:rFonts w:ascii="David" w:hAnsi="David" w:cs="David" w:hint="cs"/>
+          <w:sz w:val="24"/>
+          <w:szCs w:val="24"/>
+          <w:rtl/>
+          <w:lang w:bidi="he-IL"/>
+        </w:rPr>
+        <w:t>איך נוכל למצוא רגיסטר</w:t>
+      </w:r>
+      <w:r>
+        <w:rPr>
+          <w:rFonts w:ascii="David" w:hAnsi="David" w:cs="David" w:hint="cs"/>
+          <w:sz w:val="24"/>
+          <w:szCs w:val="24"/>
+          <w:rtl/>
+          <w:lang w:bidi="he-IL"/>
+        </w:rPr>
+        <w:t xml:space="preserve"> פנוי</w:t>
+      </w:r>
+      <w:r>
+        <w:rPr>
+          <w:rFonts w:ascii="David" w:hAnsi="David" w:cs="David" w:hint="cs"/>
+          <w:sz w:val="24"/>
+          <w:szCs w:val="24"/>
+          <w:rtl/>
+          <w:lang w:bidi="he-IL"/>
+        </w:rPr>
+        <w:t xml:space="preserve"> עם הכמות הכל-כך קטנה שיש לנו במעבדים מסוג </w:t>
+      </w:r>
+      <w:r>
+        <w:rPr>
+          <w:rFonts w:ascii="David" w:hAnsi="David" w:cs="David"/>
+          <w:i/>
+          <w:iCs/>
+          <w:sz w:val="24"/>
+          <w:szCs w:val="24"/>
+          <w:lang w:bidi="he-IL"/>
+        </w:rPr>
+        <w:t xml:space="preserve">CISC </w:t>
+      </w:r>
+      <w:r>
+        <w:rPr>
+          <w:rFonts w:ascii="David" w:hAnsi="David" w:cs="David" w:hint="cs"/>
+          <w:sz w:val="24"/>
+          <w:szCs w:val="24"/>
+          <w:rtl/>
+          <w:lang w:bidi="he-IL"/>
+        </w:rPr>
+        <w:t>?</w:t>
+      </w:r>
+      <w:r>
+        <w:rPr>
+          <w:rFonts w:ascii="David" w:hAnsi="David" w:cs="David" w:hint="cs"/>
+          <w:sz w:val="24"/>
+          <w:szCs w:val="24"/>
+          <w:rtl/>
+          <w:lang w:bidi="he-IL"/>
+        </w:rPr>
+        <w:t xml:space="preserve"> </w:t>
+      </w:r>
+    </w:p>
+    <w:p>
+      <w:pPr>
+        <w:bidi/>
+        <w:spacing w:line="360" w:lineRule="auto"/>
+        <w:ind w:left="360" w:right="-360"/>
+        <w:rPr>
+          <w:rFonts w:ascii="David" w:hAnsi="David" w:cs="David"/>
+          <w:sz w:val="24"/>
+          <w:szCs w:val="24"/>
+          <w:rtl/>
+          <w:lang w:bidi="he-IL"/>
+        </w:rPr>
+      </w:pPr>
+      <w:r>
+        <w:rPr>
+          <w:rFonts w:ascii="David" w:hAnsi="David" w:cs="David" w:hint="cs"/>
+          <w:sz w:val="24"/>
+          <w:szCs w:val="24"/>
+          <w:rtl/>
+          <w:lang w:bidi="he-IL"/>
+        </w:rPr>
+        <w:t>נעקוב אחר השלבים</w:t>
+      </w:r>
+      <w:r>
+        <w:rPr>
+          <w:rFonts w:ascii="David" w:hAnsi="David" w:cs="David" w:hint="cs"/>
+          <w:sz w:val="24"/>
+          <w:szCs w:val="24"/>
+          <w:rtl/>
+          <w:lang w:bidi="he-IL"/>
+        </w:rPr>
+        <w:t xml:space="preserve"> </w:t>
+      </w:r>
+      <w:r>
+        <w:rPr>
+          <w:rFonts w:ascii="David" w:hAnsi="David" w:cs="David" w:hint="cs"/>
+          <w:sz w:val="24"/>
+          <w:szCs w:val="24"/>
+          <w:rtl/>
+          <w:lang w:bidi="he-IL"/>
+        </w:rPr>
+        <w:t>להקצאת רגיסטר ל-</w:t>
+      </w:r>
+      <w:r>
+        <w:rPr>
+          <w:rFonts w:ascii="David" w:hAnsi="David" w:cs="David"/>
+          <w:i/>
+          <w:iCs/>
+          <w:sz w:val="24"/>
+          <w:szCs w:val="24"/>
+          <w:lang w:bidi="he-IL"/>
+        </w:rPr>
+        <w:t>y</w:t>
+      </w:r>
+      <w:r>
+        <w:rPr>
+          <w:rFonts w:ascii="David" w:hAnsi="David" w:cs="David" w:hint="cs"/>
+          <w:i/>
+          <w:iCs/>
+          <w:sz w:val="24"/>
+          <w:szCs w:val="24"/>
+          <w:rtl/>
+          <w:lang w:bidi="he-IL"/>
+        </w:rPr>
+        <w:t xml:space="preserve"> </w:t>
+      </w:r>
+      <w:r>
+        <w:rPr>
+          <w:rFonts w:ascii="David" w:hAnsi="David" w:cs="David" w:hint="cs"/>
+          <w:sz w:val="24"/>
+          <w:szCs w:val="24"/>
+          <w:rtl/>
+          <w:lang w:bidi="he-IL"/>
+        </w:rPr>
+        <w:t>עבור</w:t>
+      </w:r>
+      <w:r>
+        <w:rPr>
+          <w:rFonts w:ascii="David" w:hAnsi="David" w:cs="David" w:hint="cs"/>
+          <w:sz w:val="24"/>
+          <w:szCs w:val="24"/>
+          <w:rtl/>
+          <w:lang w:bidi="he-IL"/>
+        </w:rPr>
+        <w:t xml:space="preserve"> </w:t>
+      </w:r>
+      <w:r>
+        <w:rPr>
+          <w:rFonts w:ascii="David" w:hAnsi="David" w:cs="David" w:hint="cs"/>
+          <w:sz w:val="24"/>
+          <w:szCs w:val="24"/>
+          <w:rtl/>
+          <w:lang w:bidi="he-IL"/>
+        </w:rPr>
+        <w:t>הפעולה הבאה:</w:t>
+      </w:r>
+    </w:p>
+    <w:p>
+      <w:pPr>
+        <w:bidi/>
+        <w:spacing w:line="360" w:lineRule="auto"/>
+        <w:ind w:left="360" w:right="-360"/>
+        <w:jc w:val="center"/>
+        <w:rPr>
+          <w:rFonts w:ascii="David" w:hAnsi="David" w:cs="David"/>
+          <w:sz w:val="24"/>
+          <w:szCs w:val="24"/>
+          <w:rtl/>
+          <w:lang w:bidi="he-IL"/>
+        </w:rPr>
+      </w:pPr>
+      <w:r>
+        <w:rPr>
+          <w:rFonts w:ascii="David" w:hAnsi="David" w:cs="David"/>
+          <w:i/>
+          <w:iCs/>
+          <w:sz w:val="24"/>
+          <w:szCs w:val="24"/>
+          <w:lang w:bidi="he-IL"/>
+        </w:rPr>
+        <w:t xml:space="preserve">x = y + </w:t>
+      </w:r>
+      <w:r>
+        <w:rPr>
+          <w:rFonts w:ascii="David" w:hAnsi="David" w:cs="David"/>
+          <w:i/>
+          <w:iCs/>
+          <w:sz w:val="24"/>
+          <w:szCs w:val="24"/>
+          <w:lang w:bidi="he-IL"/>
+        </w:rPr>
+        <w:t>z;</w:t>
+      </w:r>
+    </w:p>
+    <w:p>
+      <w:pPr>
+        <w:pStyle w:val="ListParagraph"/>
+        <w:numPr>
+          <w:ilvl w:val="0"/>
+          <w:numId w:val="2"/>
+        </w:numPr>
+        <w:bidi/>
+        <w:spacing w:line="360" w:lineRule="auto"/>
+        <w:ind w:right="-360"/>
+        <w:rPr>
+          <w:rFonts w:ascii="David" w:hAnsi="David" w:cs="David"/>
+          <w:sz w:val="24"/>
+          <w:szCs w:val="24"/>
+          <w:lang w:bidi="he-IL"/>
+        </w:rPr>
+      </w:pPr>
+      <w:r>
+        <w:rPr>
+          <w:rFonts w:ascii="David" w:hAnsi="David" w:cs="David" w:hint="cs"/>
+          <w:sz w:val="24"/>
+          <w:szCs w:val="24"/>
+          <w:rtl/>
+          <w:lang w:bidi="he-IL"/>
+        </w:rPr>
+        <w:t xml:space="preserve">אם </w:t>
+      </w:r>
+      <w:r>
+        <w:rPr>
+          <w:rFonts w:ascii="David" w:hAnsi="David" w:cs="David"/>
+          <w:i/>
+          <w:iCs/>
+          <w:sz w:val="24"/>
+          <w:szCs w:val="24"/>
+          <w:lang w:bidi="he-IL"/>
+        </w:rPr>
+        <w:t xml:space="preserve">y </w:t>
+      </w:r>
+      <w:r>
+        <w:rPr>
+          <w:rFonts w:ascii="David" w:hAnsi="David" w:cs="David" w:hint="cs"/>
+          <w:i/>
+          <w:iCs/>
+          <w:sz w:val="24"/>
+          <w:szCs w:val="24"/>
+          <w:rtl/>
+          <w:lang w:bidi="he-IL"/>
+        </w:rPr>
+        <w:t xml:space="preserve"> </w:t>
+      </w:r>
+      <w:r>
+        <w:rPr>
+          <w:rFonts w:ascii="David" w:hAnsi="David" w:cs="David" w:hint="cs"/>
+          <w:sz w:val="24"/>
+          <w:szCs w:val="24"/>
+          <w:rtl/>
+          <w:lang w:bidi="he-IL"/>
+        </w:rPr>
+        <w:t xml:space="preserve">נמצא ברגיסטר, </w:t>
+      </w:r>
+      <w:r>
+        <w:rPr>
+          <w:rFonts w:ascii="David" w:hAnsi="David" w:cs="David" w:hint="cs"/>
+          <w:sz w:val="24"/>
+          <w:szCs w:val="24"/>
+          <w:rtl/>
+          <w:lang w:bidi="he-IL"/>
+        </w:rPr>
+        <w:t xml:space="preserve">נבחר את הרגיסטר </w:t>
+      </w:r>
+      <w:r>
+        <w:rPr>
+          <w:rFonts w:ascii="David" w:hAnsi="David" w:cs="David" w:hint="cs"/>
+          <w:sz w:val="24"/>
+          <w:szCs w:val="24"/>
+          <w:rtl/>
+          <w:lang w:bidi="he-IL"/>
+        </w:rPr>
+        <w:t>שמכיל אותו ולא נכתוב שום קוד אסמבלי</w:t>
+      </w:r>
+      <w:r>
+        <w:rPr>
+          <w:rFonts w:ascii="David" w:hAnsi="David" w:cs="David" w:hint="cs"/>
+          <w:sz w:val="24"/>
+          <w:szCs w:val="24"/>
+          <w:rtl/>
+          <w:lang w:bidi="he-IL"/>
+        </w:rPr>
+        <w:t>.</w:t>
+      </w:r>
+    </w:p>
+    <w:p>
+      <w:pPr>
+        <w:pStyle w:val="ListParagraph"/>
+        <w:numPr>
+          <w:ilvl w:val="0"/>
+          <w:numId w:val="2"/>
+        </w:numPr>
+        <w:bidi/>
+        <w:spacing w:line="360" w:lineRule="auto"/>
+        <w:ind w:right="-360"/>
+        <w:rPr>
+          <w:rFonts w:ascii="David" w:hAnsi="David" w:cs="David"/>
+          <w:sz w:val="24"/>
+          <w:szCs w:val="24"/>
+          <w:lang w:bidi="he-IL"/>
+        </w:rPr>
+      </w:pPr>
+      <w:r>
+        <w:rPr>
+          <w:rFonts w:ascii="David" w:hAnsi="David" w:cs="David" w:hint="cs"/>
+          <w:sz w:val="24"/>
+          <w:szCs w:val="24"/>
+          <w:rtl/>
+          <w:lang w:bidi="he-IL"/>
+        </w:rPr>
+        <w:t xml:space="preserve">אם </w:t>
+      </w:r>
+      <w:r>
+        <w:rPr>
+          <w:rFonts w:ascii="David" w:hAnsi="David" w:cs="David"/>
+          <w:i/>
+          <w:iCs/>
+          <w:sz w:val="24"/>
+          <w:szCs w:val="24"/>
+          <w:lang w:bidi="he-IL"/>
+        </w:rPr>
+        <w:t xml:space="preserve">y </w:t>
+      </w:r>
+      <w:r>
+        <w:rPr>
+          <w:rFonts w:ascii="David" w:hAnsi="David" w:cs="David" w:hint="cs"/>
+          <w:i/>
+          <w:iCs/>
+          <w:sz w:val="24"/>
+          <w:szCs w:val="24"/>
+          <w:rtl/>
+          <w:lang w:bidi="he-IL"/>
+        </w:rPr>
+        <w:t xml:space="preserve"> </w:t>
+      </w:r>
+      <w:r>
+        <w:rPr>
+          <w:rFonts w:ascii="David" w:hAnsi="David" w:cs="David" w:hint="cs"/>
+          <w:sz w:val="24"/>
+          <w:szCs w:val="24"/>
+          <w:rtl/>
+          <w:lang w:bidi="he-IL"/>
+        </w:rPr>
+        <w:t xml:space="preserve">לא נמצא ברגיסטר, נחפש רגיסטר ריק שאליו נטען את </w:t>
+      </w:r>
+      <w:r>
+        <w:rPr>
+          <w:rFonts w:ascii="David" w:hAnsi="David" w:cs="David"/>
+          <w:i/>
+          <w:iCs/>
+          <w:sz w:val="24"/>
+          <w:szCs w:val="24"/>
+          <w:lang w:bidi="he-IL"/>
+        </w:rPr>
+        <w:t xml:space="preserve">y </w:t>
+      </w:r>
+      <w:r>
+        <w:rPr>
+          <w:rFonts w:ascii="David" w:hAnsi="David" w:cs="David" w:hint="cs"/>
+          <w:sz w:val="24"/>
+          <w:szCs w:val="24"/>
+          <w:rtl/>
+          <w:lang w:bidi="he-IL"/>
+        </w:rPr>
+        <w:t>.</w:t>
+      </w:r>
+    </w:p>
+    <w:p>
+      <w:pPr>
+        <w:pStyle w:val="ListParagraph"/>
+        <w:numPr>
+          <w:ilvl w:val="0"/>
+          <w:numId w:val="2"/>
+        </w:numPr>
+        <w:bidi/>
+        <w:spacing w:line="360" w:lineRule="auto"/>
+        <w:ind w:right="-360"/>
+        <w:rPr>
+          <w:rFonts w:ascii="David" w:hAnsi="David" w:cs="David"/>
+          <w:sz w:val="24"/>
+          <w:szCs w:val="24"/>
+          <w:lang w:bidi="he-IL"/>
+        </w:rPr>
+      </w:pPr>
+      <w:r>
+        <w:rPr>
+          <w:rFonts w:ascii="David" w:hAnsi="David" w:cs="David" w:hint="cs"/>
+          <w:sz w:val="24"/>
+          <w:szCs w:val="24"/>
+          <w:rtl/>
+          <w:lang w:bidi="he-IL"/>
+        </w:rPr>
+        <w:t xml:space="preserve">אם אין רגיסטרים ריקים, </w:t>
+      </w:r>
+      <w:r>
+        <w:rPr>
+          <w:rFonts w:ascii="David" w:hAnsi="David" w:cs="David" w:hint="cs"/>
+          <w:sz w:val="24"/>
+          <w:szCs w:val="24"/>
+          <w:rtl/>
+          <w:lang w:bidi="he-IL"/>
+        </w:rPr>
+        <w:t xml:space="preserve">נצטרך </w:t>
+      </w:r>
+      <w:r>
+        <w:rPr>
+          <w:rFonts w:ascii="David" w:hAnsi="David" w:cs="David" w:hint="cs"/>
+          <w:sz w:val="24"/>
+          <w:szCs w:val="24"/>
+          <w:rtl/>
+          <w:lang w:bidi="he-IL"/>
+        </w:rPr>
+        <w:t xml:space="preserve">בכל זאת </w:t>
+      </w:r>
+      <w:r>
+        <w:rPr>
+          <w:rFonts w:ascii="David" w:hAnsi="David" w:cs="David" w:hint="cs"/>
+          <w:sz w:val="24"/>
+          <w:szCs w:val="24"/>
+          <w:rtl/>
+          <w:lang w:bidi="he-IL"/>
+        </w:rPr>
+        <w:t>למצוא דרך להשתמש ברגיסטר מסוים מבלי לאבד אף מידע</w:t>
+      </w:r>
+      <w:r>
+        <w:rPr>
+          <w:rFonts w:ascii="David" w:hAnsi="David" w:cs="David" w:hint="cs"/>
+          <w:sz w:val="24"/>
+          <w:szCs w:val="24"/>
+          <w:rtl/>
+          <w:lang w:bidi="he-IL"/>
+        </w:rPr>
+        <w:t>.</w:t>
+      </w:r>
+    </w:p>
+    <w:p>
+      <w:pPr>
+        <w:pStyle w:val="ListParagraph"/>
+        <w:bidi/>
+        <w:spacing w:line="360" w:lineRule="auto"/>
+        <w:ind w:right="-360"/>
+        <w:rPr>
+          <w:rFonts w:ascii="David" w:hAnsi="David" w:cs="David"/>
+          <w:sz w:val="24"/>
+          <w:szCs w:val="24"/>
+          <w:rtl/>
+          <w:lang w:bidi="he-IL"/>
+        </w:rPr>
+      </w:pPr>
+      <w:r>
+        <w:rPr>
+          <w:rFonts w:ascii="David" w:hAnsi="David" w:cs="David" w:hint="cs"/>
+          <w:sz w:val="24"/>
+          <w:szCs w:val="24"/>
+          <w:rtl/>
+          <w:lang w:bidi="he-IL"/>
+        </w:rPr>
+        <w:t xml:space="preserve">ניתן דוגמה לכך עבור רגיסטר </w:t>
+      </w:r>
+      <w:r>
+        <w:rPr>
+          <w:rFonts w:ascii="David" w:hAnsi="David" w:cs="David" w:hint="cs"/>
+          <w:i/>
+          <w:iCs/>
+          <w:sz w:val="24"/>
+          <w:szCs w:val="24"/>
+          <w:rtl/>
+          <w:lang w:bidi="he-IL"/>
+        </w:rPr>
+        <w:t xml:space="preserve"> </w:t>
+      </w:r>
+      <w:r>
+        <w:rPr>
+          <w:rFonts w:ascii="David" w:hAnsi="David" w:cs="David" w:hint="cs"/>
+          <w:i/>
+          <w:iCs/>
+          <w:sz w:val="24"/>
+          <w:szCs w:val="24"/>
+          <w:lang w:bidi="he-IL"/>
+        </w:rPr>
+        <w:t>R</w:t>
+      </w:r>
+      <w:r>
+        <w:rPr>
+          <w:rFonts w:ascii="David" w:hAnsi="David" w:cs="David" w:hint="cs"/>
+          <w:sz w:val="24"/>
+          <w:szCs w:val="24"/>
+          <w:rtl/>
+          <w:lang w:bidi="he-IL"/>
+        </w:rPr>
+        <w:t xml:space="preserve">. נניח והמשתנה </w:t>
+      </w:r>
+      <w:r>
+        <w:rPr>
+          <w:rFonts w:ascii="David" w:hAnsi="David" w:cs="David"/>
+          <w:i/>
+          <w:iCs/>
+          <w:sz w:val="24"/>
+          <w:szCs w:val="24"/>
+          <w:lang w:bidi="he-IL"/>
+        </w:rPr>
+        <w:t xml:space="preserve"> u </w:t>
+      </w:r>
+      <w:r>
+        <w:rPr>
+          <w:rFonts w:ascii="David" w:hAnsi="David" w:cs="David" w:hint="cs"/>
+          <w:i/>
+          <w:iCs/>
+          <w:sz w:val="24"/>
+          <w:szCs w:val="24"/>
+          <w:rtl/>
+          <w:lang w:bidi="he-IL"/>
+        </w:rPr>
+        <w:t xml:space="preserve"> </w:t>
+      </w:r>
+      <w:r>
+        <w:rPr>
+          <w:rFonts w:ascii="David" w:hAnsi="David" w:cs="David" w:hint="cs"/>
+          <w:sz w:val="24"/>
+          <w:szCs w:val="24"/>
+          <w:rtl/>
+          <w:lang w:bidi="he-IL"/>
+        </w:rPr>
+        <w:t>נמצא כרגע בתוך ה-</w:t>
+      </w:r>
+      <w:r>
+        <w:rPr>
+          <w:rFonts w:ascii="David" w:hAnsi="David" w:cs="David"/>
+          <w:i/>
+          <w:iCs/>
+          <w:sz w:val="24"/>
+          <w:szCs w:val="24"/>
+          <w:lang w:bidi="he-IL"/>
+        </w:rPr>
+        <w:t>Register Descriptor</w:t>
+      </w:r>
+      <w:r>
+        <w:rPr>
+          <w:rFonts w:ascii="David" w:hAnsi="David" w:cs="David" w:hint="cs"/>
+          <w:i/>
+          <w:iCs/>
+          <w:sz w:val="24"/>
+          <w:szCs w:val="24"/>
+          <w:rtl/>
+          <w:lang w:bidi="he-IL"/>
+        </w:rPr>
+        <w:t xml:space="preserve"> </w:t>
+      </w:r>
+      <w:r>
+        <w:rPr>
+          <w:rFonts w:ascii="David" w:hAnsi="David" w:cs="David" w:hint="cs"/>
+          <w:sz w:val="24"/>
+          <w:szCs w:val="24"/>
+          <w:rtl/>
+          <w:lang w:bidi="he-IL"/>
+        </w:rPr>
+        <w:t xml:space="preserve">של </w:t>
+      </w:r>
+      <w:r>
+        <w:rPr>
+          <w:rFonts w:ascii="David" w:hAnsi="David" w:cs="David" w:hint="cs"/>
+          <w:i/>
+          <w:iCs/>
+          <w:sz w:val="24"/>
+          <w:szCs w:val="24"/>
+          <w:rtl/>
+          <w:lang w:bidi="he-IL"/>
+        </w:rPr>
+        <w:t xml:space="preserve"> </w:t>
+      </w:r>
+      <w:r>
+        <w:rPr>
+          <w:rFonts w:ascii="David" w:hAnsi="David" w:cs="David"/>
+          <w:i/>
+          <w:iCs/>
+          <w:sz w:val="24"/>
+          <w:szCs w:val="24"/>
+          <w:lang w:bidi="he-IL"/>
+        </w:rPr>
+        <w:t>R</w:t>
+      </w:r>
+      <w:r>
+        <w:rPr>
+          <w:rFonts w:ascii="David" w:hAnsi="David" w:cs="David" w:hint="cs"/>
+          <w:sz w:val="24"/>
+          <w:szCs w:val="24"/>
+          <w:rtl/>
+          <w:lang w:bidi="he-IL"/>
+        </w:rPr>
+        <w:t>.</w:t>
+      </w:r>
+      <w:r>
+        <w:rPr>
+          <w:rFonts w:ascii="David" w:hAnsi="David" w:cs="David"/>
+          <w:sz w:val="24"/>
+          <w:szCs w:val="24"/>
+          <w:rtl/>
+          <w:lang w:bidi="he-IL"/>
+        </w:rPr>
+        <w:t xml:space="preserve"> </w:t>
+      </w:r>
+      <w:r>
+        <w:rPr>
+          <w:rFonts w:ascii="David" w:hAnsi="David" w:cs="David"/>
+          <w:sz w:val="24"/>
+          <w:szCs w:val="24"/>
+          <w:rtl/>
+          <w:lang w:bidi="he-IL"/>
+        </w:rPr>
+        <w:br/>
+      </w:r>
+      <w:r>
+        <w:rPr>
+          <w:rFonts w:ascii="David" w:hAnsi="David" w:cs="David" w:hint="cs"/>
+          <w:sz w:val="24"/>
+          <w:szCs w:val="24"/>
+          <w:rtl/>
+          <w:lang w:bidi="he-IL"/>
+        </w:rPr>
+        <w:t>כדי למצוא אם ניתן להשתמש ב-</w:t>
+      </w:r>
+      <w:r>
+        <w:rPr>
+          <w:rFonts w:ascii="David" w:hAnsi="David" w:cs="David"/>
+          <w:i/>
+          <w:iCs/>
+          <w:sz w:val="24"/>
+          <w:szCs w:val="24"/>
+          <w:lang w:bidi="he-IL"/>
+        </w:rPr>
+        <w:t>R</w:t>
+      </w:r>
+      <w:r>
+        <w:rPr>
+          <w:rFonts w:ascii="David" w:hAnsi="David" w:cs="David" w:hint="cs"/>
+          <w:sz w:val="24"/>
+          <w:szCs w:val="24"/>
+          <w:rtl/>
+          <w:lang w:bidi="he-IL"/>
+        </w:rPr>
+        <w:t>, נבדוק ש</w:t>
+      </w:r>
+      <w:r>
+        <w:rPr>
+          <w:rFonts w:ascii="David" w:hAnsi="David" w:cs="David" w:hint="cs"/>
+          <w:sz w:val="24"/>
+          <w:szCs w:val="24"/>
+          <w:rtl/>
+          <w:lang w:bidi="he-IL"/>
+        </w:rPr>
+        <w:t>הערך של-</w:t>
+      </w:r>
+      <w:r>
+        <w:rPr>
+          <w:rFonts w:ascii="David" w:hAnsi="David" w:cs="David"/>
+          <w:i/>
+          <w:iCs/>
+          <w:sz w:val="24"/>
+          <w:szCs w:val="24"/>
+          <w:lang w:bidi="he-IL"/>
+        </w:rPr>
+        <w:t>u</w:t>
+      </w:r>
+      <w:r>
+        <w:rPr>
+          <w:rFonts w:ascii="David" w:hAnsi="David" w:cs="David" w:hint="cs"/>
+          <w:i/>
+          <w:iCs/>
+          <w:sz w:val="24"/>
+          <w:szCs w:val="24"/>
+          <w:rtl/>
+          <w:lang w:bidi="he-IL"/>
+        </w:rPr>
+        <w:t xml:space="preserve"> </w:t>
+      </w:r>
+      <w:r>
+        <w:rPr>
+          <w:rFonts w:ascii="David" w:hAnsi="David" w:cs="David" w:hint="cs"/>
+          <w:sz w:val="24"/>
+          <w:szCs w:val="24"/>
+          <w:rtl/>
+          <w:lang w:bidi="he-IL"/>
+        </w:rPr>
+        <w:t>לא באמת חשוב לנו</w:t>
+      </w:r>
+      <w:r>
+        <w:rPr>
+          <w:rFonts w:ascii="David" w:hAnsi="David" w:cs="David" w:hint="cs"/>
+          <w:sz w:val="24"/>
+          <w:szCs w:val="24"/>
+          <w:rtl/>
+          <w:lang w:bidi="he-IL"/>
+        </w:rPr>
+        <w:t>, או שיש מקום אחר בו נוכל להשיג אותו</w:t>
+      </w:r>
+      <w:r>
+        <w:rPr>
+          <w:rFonts w:ascii="David" w:hAnsi="David" w:cs="David" w:hint="cs"/>
+          <w:sz w:val="24"/>
+          <w:szCs w:val="24"/>
+          <w:rtl/>
+          <w:lang w:bidi="he-IL"/>
+        </w:rPr>
+        <w:t>.</w:t>
+      </w:r>
+      <w:r>
+        <w:rPr>
+          <w:rFonts w:ascii="David" w:hAnsi="David" w:cs="David" w:hint="cs"/>
+          <w:sz w:val="24"/>
+          <w:szCs w:val="24"/>
+          <w:rtl/>
+          <w:lang w:bidi="he-IL"/>
+        </w:rPr>
+        <w:t xml:space="preserve"> האפשרויות הן:</w:t>
+      </w:r>
+    </w:p>
+    <w:p>
+      <w:pPr>
+        <w:pStyle w:val="ListParagraph"/>
+        <w:bidi/>
+        <w:spacing w:line="360" w:lineRule="auto"/>
+        <w:ind w:right="-360"/>
+        <w:rPr>
+          <w:rFonts w:ascii="David" w:hAnsi="David" w:cs="David" w:hint="cs"/>
+          <w:sz w:val="24"/>
+          <w:szCs w:val="24"/>
+          <w:rtl/>
+          <w:lang w:bidi="he-IL"/>
+        </w:rPr>
+      </w:pPr>
+    </w:p>
+    <w:p>
+      <w:pPr>
+        <w:pStyle w:val="ListParagraph"/>
+        <w:numPr>
+          <w:ilvl w:val="0"/>
+          <w:numId w:val="1"/>
+        </w:numPr>
+        <w:bidi/>
+        <w:spacing w:line="360" w:lineRule="auto"/>
+        <w:ind w:right="-360"/>
+        <w:rPr>
+          <w:rFonts w:ascii="David" w:hAnsi="David" w:cs="David" w:hint="cs"/>
+          <w:sz w:val="24"/>
+          <w:szCs w:val="24"/>
+          <w:lang w:bidi="he-IL"/>
+        </w:rPr>
+      </w:pPr>
+      <w:r>
+        <w:rPr>
+          <w:rFonts w:ascii="David" w:hAnsi="David" w:cs="David" w:hint="cs"/>
+          <w:sz w:val="24"/>
+          <w:szCs w:val="24"/>
+          <w:rtl/>
+          <w:lang w:bidi="he-IL"/>
+        </w:rPr>
+        <w:t xml:space="preserve"> </w:t>
+      </w:r>
+      <w:r>
+        <w:rPr>
+          <w:rFonts w:ascii="David" w:hAnsi="David" w:cs="David" w:hint="cs"/>
+          <w:sz w:val="24"/>
+          <w:szCs w:val="24"/>
+          <w:rtl/>
+          <w:lang w:bidi="he-IL"/>
+        </w:rPr>
+        <w:t>אם ה-</w:t>
+      </w:r>
+      <w:r>
+        <w:rPr>
+          <w:rFonts w:ascii="David" w:hAnsi="David" w:cs="David"/>
+          <w:i/>
+          <w:iCs/>
+          <w:sz w:val="24"/>
+          <w:szCs w:val="24"/>
+          <w:lang w:bidi="he-IL"/>
+        </w:rPr>
+        <w:t>Address Descriptor</w:t>
+      </w:r>
+      <w:r>
+        <w:rPr>
+          <w:rFonts w:ascii="David" w:hAnsi="David" w:cs="David" w:hint="cs"/>
+          <w:i/>
+          <w:iCs/>
+          <w:sz w:val="24"/>
+          <w:szCs w:val="24"/>
+          <w:rtl/>
+          <w:lang w:bidi="he-IL"/>
+        </w:rPr>
+        <w:t xml:space="preserve"> </w:t>
+      </w:r>
+      <w:r>
+        <w:rPr>
+          <w:rFonts w:ascii="David" w:hAnsi="David" w:cs="David" w:hint="cs"/>
+          <w:sz w:val="24"/>
+          <w:szCs w:val="24"/>
+          <w:rtl/>
+          <w:lang w:bidi="he-IL"/>
+        </w:rPr>
+        <w:t xml:space="preserve">של </w:t>
+      </w:r>
+      <w:r>
+        <w:rPr>
+          <w:rFonts w:ascii="David" w:hAnsi="David" w:cs="David"/>
+          <w:i/>
+          <w:iCs/>
+          <w:sz w:val="24"/>
+          <w:szCs w:val="24"/>
+          <w:lang w:bidi="he-IL"/>
+        </w:rPr>
+        <w:t xml:space="preserve">u </w:t>
+      </w:r>
+      <w:r>
+        <w:rPr>
+          <w:rFonts w:ascii="David" w:hAnsi="David" w:cs="David" w:hint="cs"/>
+          <w:i/>
+          <w:iCs/>
+          <w:sz w:val="24"/>
+          <w:szCs w:val="24"/>
+          <w:rtl/>
+          <w:lang w:bidi="he-IL"/>
+        </w:rPr>
+        <w:t xml:space="preserve"> </w:t>
+      </w:r>
+      <w:r>
+        <w:rPr>
+          <w:rFonts w:ascii="David" w:hAnsi="David" w:cs="David" w:hint="cs"/>
+          <w:sz w:val="24"/>
+          <w:szCs w:val="24"/>
+          <w:rtl/>
+          <w:lang w:bidi="he-IL"/>
+        </w:rPr>
+        <w:t>אומר ש-</w:t>
+      </w:r>
+      <w:r>
+        <w:rPr>
+          <w:rFonts w:ascii="David" w:hAnsi="David" w:cs="David"/>
+          <w:i/>
+          <w:iCs/>
+          <w:sz w:val="24"/>
+          <w:szCs w:val="24"/>
+          <w:lang w:bidi="he-IL"/>
+        </w:rPr>
+        <w:t>u</w:t>
+      </w:r>
+      <w:r>
+        <w:rPr>
+          <w:rFonts w:hint="cs"/>
+          <w:rtl/>
+          <w:lang w:bidi="he-IL"/>
+        </w:rPr>
+        <w:t xml:space="preserve"> </w:t>
+      </w:r>
+      <w:r>
+        <w:rPr>
+          <w:rFonts w:ascii="David" w:hAnsi="David" w:cs="David" w:hint="cs"/>
+          <w:rtl/>
+          <w:lang w:bidi="he-IL"/>
+        </w:rPr>
+        <w:t xml:space="preserve">נמצא במקום אחר </w:t>
+      </w:r>
+      <w:r>
+        <w:rPr>
+          <w:rFonts w:ascii="David" w:hAnsi="David" w:cs="David" w:hint="cs"/>
+          <w:rtl/>
+          <w:lang w:bidi="he-IL"/>
+        </w:rPr>
+        <w:t xml:space="preserve">מלבד </w:t>
+      </w:r>
+      <w:r>
+        <w:rPr>
+          <w:rFonts w:ascii="David" w:hAnsi="David" w:cs="David"/>
+          <w:i/>
+          <w:iCs/>
+          <w:lang w:bidi="he-IL"/>
+        </w:rPr>
+        <w:t>R</w:t>
+      </w:r>
+      <w:r>
+        <w:rPr>
+          <w:rFonts w:ascii="David" w:hAnsi="David" w:cs="David" w:hint="cs"/>
+          <w:rtl/>
+          <w:lang w:bidi="he-IL"/>
+        </w:rPr>
+        <w:t>, נוכל לה</w:t>
+      </w:r>
+      <w:r>
+        <w:rPr>
+          <w:rFonts w:ascii="David" w:hAnsi="David" w:cs="David" w:hint="cs"/>
+          <w:rtl/>
+          <w:lang w:bidi="he-IL"/>
+        </w:rPr>
+        <w:t>ש</w:t>
+      </w:r>
+      <w:r>
+        <w:rPr>
+          <w:rFonts w:ascii="David" w:hAnsi="David" w:cs="David" w:hint="cs"/>
+          <w:rtl/>
+          <w:lang w:bidi="he-IL"/>
+        </w:rPr>
+        <w:t>תמש ב-</w:t>
+      </w:r>
+      <w:r>
+        <w:rPr>
+          <w:rFonts w:ascii="David" w:hAnsi="David" w:cs="David"/>
+          <w:i/>
+          <w:iCs/>
+          <w:lang w:bidi="he-IL"/>
+        </w:rPr>
+        <w:t>R</w:t>
+      </w:r>
+    </w:p>
+    <w:p>
+      <w:pPr>
+        <w:pStyle w:val="ListParagraph"/>
+        <w:numPr>
+          <w:ilvl w:val="0"/>
+          <w:numId w:val="1"/>
+        </w:numPr>
+        <w:bidi/>
+        <w:spacing w:line="360" w:lineRule="auto"/>
+        <w:ind w:right="-360"/>
+        <w:rPr>
+          <w:rFonts w:ascii="David" w:hAnsi="David" w:cs="David"/>
+          <w:sz w:val="24"/>
+          <w:szCs w:val="24"/>
+          <w:lang w:bidi="he-IL"/>
+        </w:rPr>
+      </w:pPr>
+      <w:r>
+        <w:rPr>
+          <w:rFonts w:ascii="David" w:hAnsi="David" w:cs="David" w:hint="cs"/>
+          <w:rtl/>
+          <w:lang w:bidi="he-IL"/>
+        </w:rPr>
+        <w:t xml:space="preserve">אם </w:t>
+      </w:r>
+      <w:r>
+        <w:rPr>
+          <w:rFonts w:ascii="David" w:hAnsi="David" w:cs="David"/>
+          <w:i/>
+          <w:iCs/>
+          <w:lang w:bidi="he-IL"/>
+        </w:rPr>
+        <w:t xml:space="preserve">u </w:t>
+      </w:r>
+      <w:r>
+        <w:rPr>
+          <w:rFonts w:ascii="David" w:hAnsi="David" w:cs="David" w:hint="cs"/>
+          <w:i/>
+          <w:iCs/>
+          <w:rtl/>
+          <w:lang w:bidi="he-IL"/>
+        </w:rPr>
+        <w:t xml:space="preserve"> </w:t>
+      </w:r>
+      <w:r>
+        <w:rPr>
+          <w:rFonts w:ascii="David" w:hAnsi="David" w:cs="David" w:hint="cs"/>
+          <w:rtl/>
+          <w:lang w:bidi="he-IL"/>
+        </w:rPr>
+        <w:t>הוא ה-</w:t>
+      </w:r>
+      <w:r>
+        <w:rPr>
+          <w:rFonts w:ascii="David" w:hAnsi="David" w:cs="David"/>
+          <w:i/>
+          <w:iCs/>
+          <w:lang w:bidi="he-IL"/>
+        </w:rPr>
+        <w:t>x</w:t>
+      </w:r>
+      <w:r>
+        <w:rPr>
+          <w:rFonts w:ascii="David" w:hAnsi="David" w:cs="David" w:hint="cs"/>
+          <w:i/>
+          <w:iCs/>
+          <w:rtl/>
+          <w:lang w:bidi="he-IL"/>
+        </w:rPr>
+        <w:t xml:space="preserve"> </w:t>
+      </w:r>
+      <w:r>
+        <w:rPr>
+          <w:rFonts w:ascii="David" w:hAnsi="David" w:cs="David" w:hint="cs"/>
+          <w:rtl/>
+          <w:lang w:bidi="he-IL"/>
+        </w:rPr>
+        <w:t xml:space="preserve">מהפעולה, </w:t>
+      </w:r>
+      <w:r>
+        <w:rPr>
+          <w:rFonts w:ascii="David" w:hAnsi="David" w:cs="David" w:hint="cs"/>
+          <w:rtl/>
+          <w:lang w:bidi="he-IL"/>
+        </w:rPr>
+        <w:t>ו-</w:t>
+      </w:r>
+      <w:r>
+        <w:rPr>
+          <w:rFonts w:ascii="David" w:hAnsi="David" w:cs="David"/>
+          <w:i/>
+          <w:iCs/>
+          <w:lang w:bidi="he-IL"/>
+        </w:rPr>
+        <w:t>x</w:t>
+      </w:r>
+      <w:r>
+        <w:rPr>
+          <w:rFonts w:ascii="David" w:hAnsi="David" w:cs="David" w:hint="cs"/>
+          <w:i/>
+          <w:iCs/>
+          <w:rtl/>
+          <w:lang w:bidi="he-IL"/>
+        </w:rPr>
+        <w:t xml:space="preserve"> </w:t>
+      </w:r>
+      <w:r>
+        <w:rPr>
+          <w:rFonts w:ascii="David" w:hAnsi="David" w:cs="David" w:hint="cs"/>
+          <w:rtl/>
+          <w:lang w:bidi="he-IL"/>
+        </w:rPr>
+        <w:t>לא שווה לאחד מהאופרנדים האחרים בפעולה</w:t>
+      </w:r>
+      <w:r>
+        <w:rPr>
+          <w:rFonts w:ascii="David" w:hAnsi="David" w:cs="David" w:hint="cs"/>
+          <w:rtl/>
+          <w:lang w:bidi="he-IL"/>
+        </w:rPr>
+        <w:t xml:space="preserve"> (בדוגמה הזאת </w:t>
+      </w:r>
+      <w:r>
+        <w:rPr>
+          <w:rFonts w:ascii="David" w:hAnsi="David" w:cs="David"/>
+          <w:i/>
+          <w:iCs/>
+          <w:lang w:bidi="he-IL"/>
+        </w:rPr>
+        <w:t xml:space="preserve">z </w:t>
+      </w:r>
+      <w:r>
+        <w:rPr>
+          <w:rFonts w:ascii="David" w:hAnsi="David" w:cs="David" w:hint="cs"/>
+          <w:rtl/>
+          <w:lang w:bidi="he-IL"/>
+        </w:rPr>
+        <w:t>)</w:t>
+      </w:r>
+      <w:r>
+        <w:rPr>
+          <w:rFonts w:ascii="David" w:hAnsi="David" w:cs="David" w:hint="cs"/>
+          <w:rtl/>
+          <w:lang w:bidi="he-IL"/>
+        </w:rPr>
+        <w:t xml:space="preserve">, </w:t>
+      </w:r>
+      <w:r>
+        <w:rPr>
+          <w:rFonts w:ascii="David" w:hAnsi="David" w:cs="David" w:hint="cs"/>
+          <w:rtl/>
+          <w:lang w:bidi="he-IL"/>
+        </w:rPr>
+        <w:t>אז נוכל להשתמש ב-</w:t>
+      </w:r>
+      <w:r>
+        <w:rPr>
+          <w:rFonts w:ascii="David" w:hAnsi="David" w:cs="David"/>
+          <w:i/>
+          <w:iCs/>
+          <w:lang w:bidi="he-IL"/>
+        </w:rPr>
+        <w:t>R</w:t>
+      </w:r>
+      <w:r>
+        <w:rPr>
+          <w:rFonts w:ascii="David" w:hAnsi="David" w:cs="David" w:hint="cs"/>
+          <w:rtl/>
+          <w:lang w:bidi="he-IL"/>
+        </w:rPr>
+        <w:t>. הסיבה לכך היא ש-</w:t>
+      </w:r>
+      <w:r>
+        <w:rPr>
+          <w:rFonts w:ascii="David" w:hAnsi="David" w:cs="David"/>
+          <w:i/>
+          <w:iCs/>
+          <w:lang w:bidi="he-IL"/>
+        </w:rPr>
+        <w:t>x</w:t>
+      </w:r>
+      <w:r>
+        <w:rPr>
+          <w:rFonts w:ascii="David" w:hAnsi="David" w:cs="David" w:hint="cs"/>
+          <w:i/>
+          <w:iCs/>
+          <w:rtl/>
+          <w:lang w:bidi="he-IL"/>
+        </w:rPr>
+        <w:t xml:space="preserve"> </w:t>
+      </w:r>
+      <w:r>
+        <w:rPr>
+          <w:rFonts w:ascii="David" w:hAnsi="David" w:cs="David" w:hint="cs"/>
+          <w:rtl/>
+          <w:lang w:bidi="he-IL"/>
+        </w:rPr>
+        <w:t>יאבד את ערכו הישן לאחר הפעולה</w:t>
+      </w:r>
+      <w:r>
+        <w:rPr>
+          <w:rFonts w:ascii="David" w:hAnsi="David" w:cs="David" w:hint="cs"/>
+          <w:rtl/>
+          <w:lang w:bidi="he-IL"/>
+        </w:rPr>
+        <w:t xml:space="preserve"> </w:t>
+      </w:r>
+      <w:r>
+        <w:rPr>
+          <w:rFonts w:ascii="David" w:hAnsi="David" w:cs="David" w:hint="cs"/>
+          <w:rtl/>
+          <w:lang w:bidi="he-IL"/>
+        </w:rPr>
+        <w:t>ואין סיבה לשמור אותו ברגיסטר.</w:t>
+      </w:r>
+      <w:r>
+        <w:rPr>
+          <w:rFonts w:ascii="David" w:hAnsi="David" w:cs="David" w:hint="cs"/>
+          <w:rtl/>
+          <w:lang w:bidi="he-IL"/>
+        </w:rPr>
+        <w:t xml:space="preserve"> אבל במידה ו-</w:t>
+      </w:r>
+      <w:r>
+        <w:rPr>
+          <w:rFonts w:ascii="David" w:hAnsi="David" w:cs="David"/>
+          <w:i/>
+          <w:iCs/>
+          <w:lang w:bidi="he-IL"/>
+        </w:rPr>
+        <w:t>x</w:t>
+      </w:r>
+      <w:r>
+        <w:rPr>
+          <w:rFonts w:ascii="David" w:hAnsi="David" w:cs="David" w:hint="cs"/>
+          <w:i/>
+          <w:iCs/>
+          <w:rtl/>
+          <w:lang w:bidi="he-IL"/>
+        </w:rPr>
+        <w:t xml:space="preserve"> </w:t>
+      </w:r>
+      <w:r>
+        <w:rPr>
+          <w:rFonts w:ascii="David" w:hAnsi="David" w:cs="David" w:hint="cs"/>
+          <w:rtl/>
+          <w:lang w:bidi="he-IL"/>
+        </w:rPr>
+        <w:t>היה גם האופרנד</w:t>
+      </w:r>
+      <w:r>
+        <w:rPr>
+          <w:rFonts w:ascii="David" w:hAnsi="David" w:cs="David" w:hint="cs"/>
+          <w:rtl/>
+          <w:lang w:bidi="he-IL"/>
+        </w:rPr>
+        <w:t xml:space="preserve"> </w:t>
+      </w:r>
+      <w:r>
+        <w:rPr>
+          <w:rFonts w:ascii="David" w:hAnsi="David" w:cs="David" w:hint="cs"/>
+          <w:rtl/>
+          <w:lang w:bidi="he-IL"/>
+        </w:rPr>
+        <w:t xml:space="preserve"> </w:t>
+      </w:r>
+      <w:r>
+        <w:rPr>
+          <w:rFonts w:ascii="David" w:hAnsi="David" w:cs="David"/>
+          <w:i/>
+          <w:iCs/>
+          <w:lang w:bidi="he-IL"/>
+        </w:rPr>
+        <w:t>z</w:t>
+      </w:r>
+      <w:r>
+        <w:rPr>
+          <w:rFonts w:ascii="David" w:hAnsi="David" w:cs="David" w:hint="cs"/>
+          <w:rtl/>
+          <w:lang w:bidi="he-IL"/>
+        </w:rPr>
+        <w:t>, לא היינו יכולים להשתמש ב-</w:t>
+      </w:r>
+      <w:r>
+        <w:rPr>
+          <w:rFonts w:ascii="David" w:hAnsi="David" w:cs="David" w:hint="cs"/>
+          <w:i/>
+          <w:iCs/>
+          <w:lang w:bidi="he-IL"/>
+        </w:rPr>
+        <w:t>R</w:t>
+      </w:r>
+      <w:r>
+        <w:rPr>
+          <w:rFonts w:ascii="David" w:hAnsi="David" w:cs="David" w:hint="cs"/>
+          <w:rtl/>
+          <w:lang w:bidi="he-IL"/>
+        </w:rPr>
+        <w:t>, זאת משום שערכו כן היה חשוב לנו לחישוב הפעולה ולא תהיה אפשרות להתעלם ממנו.</w:t>
+      </w:r>
+    </w:p>
+    <w:p>
+      <w:pPr>
+        <w:pStyle w:val="ListParagraph"/>
+        <w:numPr>
+          <w:ilvl w:val="0"/>
+          <w:numId w:val="1"/>
+        </w:numPr>
+        <w:bidi/>
+        <w:spacing w:line="360" w:lineRule="auto"/>
+        <w:ind w:right="-360"/>
+        <w:rPr>
+          <w:rFonts w:ascii="David" w:hAnsi="David" w:cs="David" w:hint="cs"/>
+          <w:sz w:val="24"/>
+          <w:szCs w:val="24"/>
+          <w:lang w:bidi="he-IL"/>
+        </w:rPr>
+      </w:pPr>
+      <w:r>
+        <w:rPr>
+          <w:rFonts w:ascii="David" w:hAnsi="David" w:cs="David" w:hint="cs"/>
+          <w:rtl/>
+          <w:lang w:bidi="he-IL"/>
+        </w:rPr>
+        <w:t xml:space="preserve">אם </w:t>
+      </w:r>
+      <w:r>
+        <w:rPr>
+          <w:rFonts w:ascii="David" w:hAnsi="David" w:cs="David" w:hint="cs"/>
+          <w:i/>
+          <w:iCs/>
+          <w:rtl/>
+          <w:lang w:bidi="he-IL"/>
+        </w:rPr>
+        <w:t xml:space="preserve"> </w:t>
+      </w:r>
+      <w:r>
+        <w:rPr>
+          <w:rFonts w:ascii="David" w:hAnsi="David" w:cs="David"/>
+          <w:i/>
+          <w:iCs/>
+          <w:lang w:bidi="he-IL"/>
+        </w:rPr>
+        <w:t>u</w:t>
+      </w:r>
+      <w:r>
+        <w:rPr>
+          <w:rFonts w:ascii="David" w:hAnsi="David" w:cs="David" w:hint="cs"/>
+          <w:i/>
+          <w:iCs/>
+          <w:rtl/>
+          <w:lang w:bidi="he-IL"/>
+        </w:rPr>
+        <w:t xml:space="preserve"> </w:t>
+      </w:r>
+      <w:r>
+        <w:rPr>
+          <w:rFonts w:ascii="David" w:hAnsi="David" w:cs="David" w:hint="cs"/>
+          <w:rtl/>
+          <w:lang w:bidi="he-IL"/>
+        </w:rPr>
+        <w:t>לא שווה ל-</w:t>
+      </w:r>
+      <w:r>
+        <w:rPr>
+          <w:rFonts w:ascii="David" w:hAnsi="David" w:cs="David"/>
+          <w:i/>
+          <w:iCs/>
+          <w:lang w:bidi="he-IL"/>
+        </w:rPr>
+        <w:t>x</w:t>
+      </w:r>
+      <w:r>
+        <w:rPr>
+          <w:rFonts w:ascii="David" w:hAnsi="David" w:cs="David" w:hint="cs"/>
+          <w:rtl/>
+          <w:lang w:bidi="he-IL"/>
+        </w:rPr>
+        <w:t>, נבדוק בכל זאת אם הוא נמצא בשימוש</w:t>
+      </w:r>
+      <w:r>
+        <w:rPr>
+          <w:rFonts w:ascii="David" w:hAnsi="David" w:cs="David" w:hint="cs"/>
+          <w:rtl/>
+          <w:lang w:bidi="he-IL"/>
+        </w:rPr>
+        <w:t xml:space="preserve"> לאחר </w:t>
+      </w:r>
+      <w:r>
+        <w:rPr>
+          <w:rFonts w:ascii="David" w:hAnsi="David" w:cs="David" w:hint="cs"/>
+          <w:rtl/>
+          <w:lang w:bidi="he-IL"/>
+        </w:rPr>
+        <w:t xml:space="preserve">הפעולה </w:t>
+      </w:r>
+      <w:r>
+        <w:rPr>
+          <w:rFonts w:ascii="David" w:hAnsi="David" w:cs="David" w:hint="cs"/>
+          <w:rtl/>
+          <w:lang w:bidi="he-IL"/>
+        </w:rPr>
+        <w:t>הנוכחית ועד לסוף בלוק הקוד, אם לא, נוכל להשתמש ב-</w:t>
+      </w:r>
+      <w:r>
+        <w:rPr>
+          <w:rFonts w:ascii="David" w:hAnsi="David" w:cs="David"/>
+          <w:i/>
+          <w:iCs/>
+          <w:lang w:bidi="he-IL"/>
+        </w:rPr>
+        <w:t>R</w:t>
+      </w:r>
+      <w:r>
+        <w:rPr>
+          <w:rFonts w:ascii="David" w:hAnsi="David" w:cs="David" w:hint="cs"/>
+          <w:rtl/>
+          <w:lang w:bidi="he-IL"/>
+        </w:rPr>
+        <w:t>.</w:t>
+      </w:r>
+      <w:r>
+        <w:rPr>
+          <w:rFonts w:ascii="David" w:hAnsi="David" w:cs="David" w:hint="cs"/>
+          <w:rtl/>
+          <w:lang w:bidi="he-IL"/>
+        </w:rPr>
+        <w:t xml:space="preserve"> חשוב לזכור שבמקרה ו-</w:t>
+      </w:r>
+      <w:r>
+        <w:rPr>
+          <w:rFonts w:ascii="David" w:hAnsi="David" w:cs="David"/>
+          <w:i/>
+          <w:iCs/>
+          <w:lang w:bidi="he-IL"/>
+        </w:rPr>
+        <w:t>u</w:t>
+      </w:r>
+      <w:r>
+        <w:rPr>
+          <w:rFonts w:ascii="David" w:hAnsi="David" w:cs="David" w:hint="cs"/>
+          <w:i/>
+          <w:iCs/>
+          <w:rtl/>
+          <w:lang w:bidi="he-IL"/>
+        </w:rPr>
+        <w:t xml:space="preserve"> </w:t>
+      </w:r>
+      <w:r>
+        <w:rPr>
+          <w:rFonts w:ascii="David" w:hAnsi="David" w:cs="David" w:hint="cs"/>
+          <w:rtl/>
+          <w:lang w:bidi="he-IL"/>
+        </w:rPr>
+        <w:t>קיים גם לאחר</w:t>
+      </w:r>
+      <w:r>
+        <w:rPr>
+          <w:rFonts w:ascii="David" w:hAnsi="David" w:cs="David" w:hint="cs"/>
+          <w:rtl/>
+          <w:lang w:bidi="he-IL"/>
+        </w:rPr>
+        <w:t xml:space="preserve"> בלוק הקוד נצטרך לבדוק אם ערכו ישתנה בבלוק.</w:t>
+      </w:r>
+    </w:p>
+    <w:p>
+      <w:pPr>
+        <w:pStyle w:val="ListParagraph"/>
+        <w:numPr>
+          <w:ilvl w:val="0"/>
+          <w:numId w:val="1"/>
+        </w:numPr>
+        <w:bidi/>
+        <w:spacing w:line="360" w:lineRule="auto"/>
+        <w:ind w:right="-360"/>
+        <w:rPr>
+          <w:rFonts w:ascii="David" w:hAnsi="David" w:cs="David"/>
+          <w:sz w:val="24"/>
+          <w:szCs w:val="24"/>
+          <w:lang w:bidi="he-IL"/>
+        </w:rPr>
+      </w:pPr>
+      <w:r>
+        <w:rPr>
+          <w:rFonts w:ascii="David" w:hAnsi="David" w:cs="David" w:hint="cs"/>
+          <w:sz w:val="24"/>
+          <w:szCs w:val="24"/>
+          <w:rtl/>
+          <w:lang w:bidi="he-IL"/>
+        </w:rPr>
+        <w:t>אם שום דבר לא עבד, נהיה חייבים להשתמש בז</w:t>
+      </w:r>
+      <w:r>
+        <w:rPr>
+          <w:rFonts w:ascii="David" w:hAnsi="David" w:cs="David" w:hint="cs"/>
+          <w:sz w:val="24"/>
+          <w:szCs w:val="24"/>
+          <w:rtl/>
+          <w:lang w:bidi="he-IL"/>
+        </w:rPr>
+        <w:t>י</w:t>
+      </w:r>
+      <w:r>
+        <w:rPr>
+          <w:rFonts w:ascii="David" w:hAnsi="David" w:cs="David" w:hint="cs"/>
+          <w:sz w:val="24"/>
+          <w:szCs w:val="24"/>
+          <w:rtl/>
+          <w:lang w:bidi="he-IL"/>
+        </w:rPr>
+        <w:t>כרון</w:t>
+      </w:r>
+      <w:r>
+        <w:rPr>
+          <w:rFonts w:ascii="David" w:hAnsi="David" w:cs="David" w:hint="cs"/>
+          <w:sz w:val="24"/>
+          <w:szCs w:val="24"/>
+          <w:rtl/>
+          <w:lang w:bidi="he-IL"/>
+        </w:rPr>
+        <w:t>. נשתמש בפעולה</w:t>
+      </w:r>
+      <w:r>
+        <w:rPr>
+          <w:rFonts w:ascii="David" w:hAnsi="David" w:cs="David" w:hint="cs"/>
+          <w:sz w:val="24"/>
+          <w:szCs w:val="24"/>
+          <w:rtl/>
+          <w:lang w:bidi="he-IL"/>
+        </w:rPr>
+        <w:t xml:space="preserve"> </w:t>
+      </w:r>
+      <w:r>
+        <w:rPr>
+          <w:rFonts w:ascii="David" w:hAnsi="David" w:cs="David" w:hint="cs"/>
+          <w:sz w:val="24"/>
+          <w:szCs w:val="24"/>
+          <w:rtl/>
+          <w:lang w:bidi="he-IL"/>
+        </w:rPr>
+        <w:t xml:space="preserve"> </w:t>
+      </w:r>
+      <w:r>
+        <w:rPr>
+          <w:rFonts w:ascii="David" w:hAnsi="David" w:cs="David"/>
+          <w:i/>
+          <w:iCs/>
+          <w:sz w:val="24"/>
+          <w:szCs w:val="24"/>
+          <w:lang w:bidi="he-IL"/>
+        </w:rPr>
+        <w:t>MOV [u], R</w:t>
+      </w:r>
+      <w:r>
+        <w:rPr>
+          <w:rFonts w:ascii="David" w:hAnsi="David" w:cs="David" w:hint="cs"/>
+          <w:i/>
+          <w:iCs/>
+          <w:sz w:val="24"/>
+          <w:szCs w:val="24"/>
+          <w:rtl/>
+          <w:lang w:bidi="he-IL"/>
+        </w:rPr>
+        <w:t xml:space="preserve"> </w:t>
+      </w:r>
+      <w:r>
+        <w:rPr>
+          <w:rFonts w:ascii="David" w:hAnsi="David" w:cs="David" w:hint="cs"/>
+          <w:sz w:val="24"/>
+          <w:szCs w:val="24"/>
+          <w:rtl/>
+          <w:lang w:bidi="he-IL"/>
+        </w:rPr>
+        <w:t>כדי לשמור את</w:t>
+      </w:r>
+      <w:r>
+        <w:rPr>
+          <w:rFonts w:ascii="David" w:hAnsi="David" w:cs="David" w:hint="cs"/>
+          <w:sz w:val="24"/>
+          <w:szCs w:val="24"/>
+          <w:rtl/>
+          <w:lang w:bidi="he-IL"/>
+        </w:rPr>
+        <w:t xml:space="preserve"> הערך ה</w:t>
+      </w:r>
+      <w:r>
+        <w:rPr>
+          <w:rFonts w:ascii="David" w:hAnsi="David" w:cs="David" w:hint="cs"/>
+          <w:sz w:val="24"/>
+          <w:szCs w:val="24"/>
+          <w:rtl/>
+          <w:lang w:bidi="he-IL"/>
+        </w:rPr>
+        <w:t>אחרון</w:t>
+      </w:r>
+      <w:r>
+        <w:rPr>
+          <w:rFonts w:ascii="David" w:hAnsi="David" w:cs="David" w:hint="cs"/>
+          <w:sz w:val="24"/>
+          <w:szCs w:val="24"/>
+          <w:rtl/>
+          <w:lang w:bidi="he-IL"/>
+        </w:rPr>
+        <w:t xml:space="preserve"> של </w:t>
+      </w:r>
+      <w:r>
+        <w:rPr>
+          <w:rFonts w:ascii="David" w:hAnsi="David" w:cs="David"/>
+          <w:i/>
+          <w:iCs/>
+          <w:sz w:val="24"/>
+          <w:szCs w:val="24"/>
+          <w:lang w:bidi="he-IL"/>
+        </w:rPr>
+        <w:t xml:space="preserve">u </w:t>
+      </w:r>
+      <w:r>
+        <w:rPr>
+          <w:rFonts w:ascii="David" w:hAnsi="David" w:cs="David" w:hint="cs"/>
+          <w:i/>
+          <w:iCs/>
+          <w:sz w:val="24"/>
+          <w:szCs w:val="24"/>
+          <w:rtl/>
+          <w:lang w:bidi="he-IL"/>
+        </w:rPr>
+        <w:t xml:space="preserve"> </w:t>
+      </w:r>
+      <w:r>
+        <w:rPr>
+          <w:rFonts w:ascii="David" w:hAnsi="David" w:cs="David" w:hint="cs"/>
+          <w:sz w:val="24"/>
+          <w:szCs w:val="24"/>
+          <w:rtl/>
+          <w:lang w:bidi="he-IL"/>
+        </w:rPr>
+        <w:t>חזרה אליו.</w:t>
+      </w:r>
+      <w:r>
+        <w:rPr>
+          <w:rFonts w:ascii="David" w:hAnsi="David" w:cs="David" w:hint="cs"/>
+          <w:sz w:val="24"/>
+          <w:szCs w:val="24"/>
+          <w:rtl/>
+          <w:lang w:bidi="he-IL"/>
+        </w:rPr>
+        <w:t xml:space="preserve"> קוראים לפעולה הזאת </w:t>
+      </w:r>
+      <w:r>
+        <w:rPr>
+          <w:rFonts w:ascii="David" w:hAnsi="David" w:cs="David"/>
+          <w:i/>
+          <w:iCs/>
+          <w:sz w:val="24"/>
+          <w:szCs w:val="24"/>
+          <w:lang w:bidi="he-IL"/>
+        </w:rPr>
+        <w:t xml:space="preserve">Spill </w:t>
+      </w:r>
+      <w:r>
+        <w:rPr>
+          <w:rFonts w:ascii="David" w:hAnsi="David" w:cs="David" w:hint="cs"/>
+          <w:sz w:val="24"/>
+          <w:szCs w:val="24"/>
+          <w:rtl/>
+          <w:lang w:bidi="he-IL"/>
+        </w:rPr>
+        <w:t>.</w:t>
+      </w:r>
       <w:bookmarkStart w:id="0" w:name="_GoBack"/>
       <w:bookmarkEnd w:id="0"/>
+    </w:p>
+    <w:p>
+      <w:pPr>
+        <w:bidi/>
+        <w:spacing w:line="360" w:lineRule="auto"/>
+        <w:ind w:left="360" w:right="-360"/>
+        <w:rPr>
+          <w:rFonts w:ascii="David" w:hAnsi="David" w:cs="David" w:hint="cs"/>
+          <w:sz w:val="24"/>
+          <w:szCs w:val="24"/>
+          <w:rtl/>
+          <w:lang w:bidi="he-IL"/>
+        </w:rPr>
+      </w:pPr>
     </w:p>
     <w:p>
       <w:pPr>
@@ -29589,6 +31260,95 @@
 <file path=word/numbering.xml><?xml version="1.0" encoding="utf-8"?>
 <w:numbering xmlns:wpc="http://schemas.microsoft.com/office/word/2010/wordprocessingCanvas" xmlns:mc="http://schemas.openxmlformats.org/markup-compatibility/2006" xmlns:o="urn:schemas-microsoft-com:office:office" xmlns:r="http://schemas.openxmlformats.org/officeDocument/2006/relationships" xmlns:m="http://schemas.openxmlformats.org/officeDocument/2006/math" xmlns:v="urn:schemas-microsoft-com:vml" xmlns:wp14="http://schemas.microsoft.com/office/word/2010/wordprocessingDrawing" xmlns:wp="http://schemas.openxmlformats.org/drawingml/2006/wordprocessingDrawing" xmlns:w10="urn:schemas-microsoft-com:office:word" xmlns:w="http://schemas.openxmlformats.org/wordprocessingml/2006/main" xmlns:w14="http://schemas.microsoft.com/office/word/2010/wordml" xmlns:w15="http://schemas.microsoft.com/office/word/2012/wordml" xmlns:wpg="http://schemas.microsoft.com/office/word/2010/wordprocessingGroup" xmlns:wpi="http://schemas.microsoft.com/office/word/2010/wordprocessingInk" xmlns:wne="http://schemas.microsoft.com/office/word/2006/wordml" xmlns:wps="http://schemas.microsoft.com/office/word/2010/wordprocessingShape" mc:Ignorable="w14 w15 wp14">
   <w:abstractNum w:abstractNumId="0" w15:restartNumberingAfterBreak="0">
+    <w:nsid w:val="48663D39"/>
+    <w:multiLevelType w:val="hybridMultilevel"/>
+    <w:tmpl w:val="BB66D3EE"/>
+    <w:lvl w:ilvl="0" w:tplc="04090011">
+      <w:start w:val="1"/>
+      <w:numFmt w:val="decimal"/>
+      <w:lvlText w:val="%1)"/>
+      <w:lvlJc w:val="left"/>
+      <w:pPr>
+        <w:ind w:left="720" w:hanging="360"/>
+      </w:pPr>
+      <w:rPr>
+        <w:rFonts w:hint="default"/>
+      </w:rPr>
+    </w:lvl>
+    <w:lvl w:ilvl="1" w:tplc="04090019" w:tentative="1">
+      <w:start w:val="1"/>
+      <w:numFmt w:val="lowerLetter"/>
+      <w:lvlText w:val="%2."/>
+      <w:lvlJc w:val="left"/>
+      <w:pPr>
+        <w:ind w:left="1440" w:hanging="360"/>
+      </w:pPr>
+    </w:lvl>
+    <w:lvl w:ilvl="2" w:tplc="0409001B" w:tentative="1">
+      <w:start w:val="1"/>
+      <w:numFmt w:val="lowerRoman"/>
+      <w:lvlText w:val="%3."/>
+      <w:lvlJc w:val="right"/>
+      <w:pPr>
+        <w:ind w:left="2160" w:hanging="180"/>
+      </w:pPr>
+    </w:lvl>
+    <w:lvl w:ilvl="3" w:tplc="0409000F" w:tentative="1">
+      <w:start w:val="1"/>
+      <w:numFmt w:val="decimal"/>
+      <w:lvlText w:val="%4."/>
+      <w:lvlJc w:val="left"/>
+      <w:pPr>
+        <w:ind w:left="2880" w:hanging="360"/>
+      </w:pPr>
+    </w:lvl>
+    <w:lvl w:ilvl="4" w:tplc="04090019" w:tentative="1">
+      <w:start w:val="1"/>
+      <w:numFmt w:val="lowerLetter"/>
+      <w:lvlText w:val="%5."/>
+      <w:lvlJc w:val="left"/>
+      <w:pPr>
+        <w:ind w:left="3600" w:hanging="360"/>
+      </w:pPr>
+    </w:lvl>
+    <w:lvl w:ilvl="5" w:tplc="0409001B" w:tentative="1">
+      <w:start w:val="1"/>
+      <w:numFmt w:val="lowerRoman"/>
+      <w:lvlText w:val="%6."/>
+      <w:lvlJc w:val="right"/>
+      <w:pPr>
+        <w:ind w:left="4320" w:hanging="180"/>
+      </w:pPr>
+    </w:lvl>
+    <w:lvl w:ilvl="6" w:tplc="0409000F" w:tentative="1">
+      <w:start w:val="1"/>
+      <w:numFmt w:val="decimal"/>
+      <w:lvlText w:val="%7."/>
+      <w:lvlJc w:val="left"/>
+      <w:pPr>
+        <w:ind w:left="5040" w:hanging="360"/>
+      </w:pPr>
+    </w:lvl>
+    <w:lvl w:ilvl="7" w:tplc="04090019" w:tentative="1">
+      <w:start w:val="1"/>
+      <w:numFmt w:val="lowerLetter"/>
+      <w:lvlText w:val="%8."/>
+      <w:lvlJc w:val="left"/>
+      <w:pPr>
+        <w:ind w:left="5760" w:hanging="360"/>
+      </w:pPr>
+    </w:lvl>
+    <w:lvl w:ilvl="8" w:tplc="0409001B" w:tentative="1">
+      <w:start w:val="1"/>
+      <w:numFmt w:val="lowerRoman"/>
+      <w:lvlText w:val="%9."/>
+      <w:lvlJc w:val="right"/>
+      <w:pPr>
+        <w:ind w:left="6480" w:hanging="180"/>
+      </w:pPr>
+    </w:lvl>
+  </w:abstractNum>
+  <w:abstractNum w:abstractNumId="1" w15:restartNumberingAfterBreak="0">
     <w:nsid w:val="730E255F"/>
     <w:multiLevelType w:val="hybridMultilevel"/>
     <w:tmpl w:val="6DC24A5A"/>
@@ -29701,6 +31461,9 @@
     </w:lvl>
   </w:abstractNum>
   <w:num w:numId="1">
+    <w:abstractNumId w:val="1"/>
+  </w:num>
+  <w:num w:numId="2">
     <w:abstractNumId w:val="0"/>
   </w:num>
 </w:numbering>
@@ -30488,7 +32251,7 @@
 </file>
 
 <file path=customXml/itemProps1.xml><?xml version="1.0" encoding="utf-8"?>
-<ds:datastoreItem xmlns:ds="http://schemas.openxmlformats.org/officeDocument/2006/customXml" ds:itemID="{ECAA53E8-4355-4755-BE08-F5BF53F7CA7F}">
+<ds:datastoreItem xmlns:ds="http://schemas.openxmlformats.org/officeDocument/2006/customXml" ds:itemID="{291E9FA3-9CCE-48A8-A4AB-7434586470AE}">
   <ds:schemaRefs>
     <ds:schemaRef ds:uri="http://schemas.openxmlformats.org/officeDocument/2006/bibliography"/>
   </ds:schemaRefs>

</xml_diff>